<commit_message>
serial mediation example update
</commit_message>
<xml_diff>
--- a/examples/mediation2.docx
+++ b/examples/mediation2.docx
@@ -144,13 +144,70 @@
       <w:r>
         <w:t>Y: Q11 – overall course rating</w:t>
       </w:r>
+    </w:p>
+    <w:p/>
+    <w:p>
+      <w:r>
+        <w:t>Power:</w:t>
+      </w:r>
+    </w:p>
+    <w:p>
+      <w:r>
+        <w:t>Figure out the number of predictors: 4 predictors</w:t>
+      </w:r>
+    </w:p>
+    <w:p>
+      <w:r>
+        <w:t xml:space="preserve">Also care about R2: </w:t>
+      </w:r>
+      <w:r>
+        <w:t>.12</w:t>
+      </w:r>
+      <w:r>
+        <w:t xml:space="preserve"> is a guess</w:t>
+      </w:r>
       <w:bookmarkStart w:id="0" w:name="_GoBack"/>
       <w:bookmarkEnd w:id="0"/>
     </w:p>
     <w:p/>
     <w:p>
       <w:r>
-        <w:t>Power:</w:t>
+        <w:lastRenderedPageBreak/>
+        <w:drawing>
+          <wp:inline distT="0" distB="0" distL="0" distR="0" wp14:anchorId="0E55246A" wp14:editId="0CB95CCA">
+            <wp:extent cx="5943600" cy="2076450"/>
+            <wp:effectExtent l="0" t="0" r="0" b="6350"/>
+            <wp:docPr id="7" name="Picture 7"/>
+            <wp:cNvGraphicFramePr>
+              <a:graphicFrameLocks xmlns:a="http://schemas.openxmlformats.org/drawingml/2006/main" noChangeAspect="1"/>
+            </wp:cNvGraphicFramePr>
+            <a:graphic xmlns:a="http://schemas.openxmlformats.org/drawingml/2006/main">
+              <a:graphicData uri="http://schemas.openxmlformats.org/drawingml/2006/picture">
+                <pic:pic xmlns:pic="http://schemas.openxmlformats.org/drawingml/2006/picture">
+                  <pic:nvPicPr>
+                    <pic:cNvPr id="1" name=""/>
+                    <pic:cNvPicPr/>
+                  </pic:nvPicPr>
+                  <pic:blipFill>
+                    <a:blip r:embed="rId6"/>
+                    <a:stretch>
+                      <a:fillRect/>
+                    </a:stretch>
+                  </pic:blipFill>
+                  <pic:spPr>
+                    <a:xfrm>
+                      <a:off x="0" y="0"/>
+                      <a:ext cx="5943600" cy="2076450"/>
+                    </a:xfrm>
+                    <a:prstGeom prst="rect">
+                      <a:avLst/>
+                    </a:prstGeom>
+                  </pic:spPr>
+                </pic:pic>
+              </a:graphicData>
+            </a:graphic>
+          </wp:inline>
+        </w:drawing>
       </w:r>
     </w:p>
     <w:p/>
@@ -184,6 +241,46 @@
         <w:t>Missing Data</w:t>
       </w:r>
     </w:p>
+    <w:p/>
+    <w:p>
+      <w:r>
+        <w:drawing>
+          <wp:inline distT="0" distB="0" distL="0" distR="0" wp14:anchorId="348EA174" wp14:editId="17586926">
+            <wp:extent cx="5943600" cy="2382520"/>
+            <wp:effectExtent l="0" t="0" r="0" b="5080"/>
+            <wp:docPr id="6" name="Picture 6"/>
+            <wp:cNvGraphicFramePr>
+              <a:graphicFrameLocks xmlns:a="http://schemas.openxmlformats.org/drawingml/2006/main" noChangeAspect="1"/>
+            </wp:cNvGraphicFramePr>
+            <a:graphic xmlns:a="http://schemas.openxmlformats.org/drawingml/2006/main">
+              <a:graphicData uri="http://schemas.openxmlformats.org/drawingml/2006/picture">
+                <pic:pic xmlns:pic="http://schemas.openxmlformats.org/drawingml/2006/picture">
+                  <pic:nvPicPr>
+                    <pic:cNvPr id="1" name=""/>
+                    <pic:cNvPicPr/>
+                  </pic:nvPicPr>
+                  <pic:blipFill>
+                    <a:blip r:embed="rId7"/>
+                    <a:stretch>
+                      <a:fillRect/>
+                    </a:stretch>
+                  </pic:blipFill>
+                  <pic:spPr>
+                    <a:xfrm>
+                      <a:off x="0" y="0"/>
+                      <a:ext cx="5943600" cy="2382520"/>
+                    </a:xfrm>
+                    <a:prstGeom prst="rect">
+                      <a:avLst/>
+                    </a:prstGeom>
+                  </pic:spPr>
+                </pic:pic>
+              </a:graphicData>
+            </a:graphic>
+          </wp:inline>
+        </w:drawing>
+      </w:r>
+    </w:p>
     <w:p>
       <w:pPr>
         <w:pStyle w:val="ListParagraph"/>
@@ -219,6 +316,9 @@
       <w:r>
         <w:t xml:space="preserve">DF = </w:t>
       </w:r>
+      <w:r>
+        <w:t>4</w:t>
+      </w:r>
     </w:p>
     <w:p>
       <w:pPr>
@@ -231,6 +331,49 @@
       <w:r>
         <w:t xml:space="preserve">Cut off equals = </w:t>
       </w:r>
+      <w:r>
+        <w:t>18.47</w:t>
+      </w:r>
+    </w:p>
+    <w:p>
+      <w:r>
+        <w:lastRenderedPageBreak/>
+        <w:drawing>
+          <wp:inline distT="0" distB="0" distL="0" distR="0" wp14:anchorId="3898FD91" wp14:editId="604477F8">
+            <wp:extent cx="4572000" cy="2717800"/>
+            <wp:effectExtent l="0" t="0" r="0" b="0"/>
+            <wp:docPr id="2" name="Picture 2"/>
+            <wp:cNvGraphicFramePr>
+              <a:graphicFrameLocks xmlns:a="http://schemas.openxmlformats.org/drawingml/2006/main" noChangeAspect="1"/>
+            </wp:cNvGraphicFramePr>
+            <a:graphic xmlns:a="http://schemas.openxmlformats.org/drawingml/2006/main">
+              <a:graphicData uri="http://schemas.openxmlformats.org/drawingml/2006/picture">
+                <pic:pic xmlns:pic="http://schemas.openxmlformats.org/drawingml/2006/picture">
+                  <pic:nvPicPr>
+                    <pic:cNvPr id="1" name=""/>
+                    <pic:cNvPicPr/>
+                  </pic:nvPicPr>
+                  <pic:blipFill>
+                    <a:blip r:embed="rId8"/>
+                    <a:stretch>
+                      <a:fillRect/>
+                    </a:stretch>
+                  </pic:blipFill>
+                  <pic:spPr>
+                    <a:xfrm>
+                      <a:off x="0" y="0"/>
+                      <a:ext cx="4572000" cy="2717800"/>
+                    </a:xfrm>
+                    <a:prstGeom prst="rect">
+                      <a:avLst/>
+                    </a:prstGeom>
+                  </pic:spPr>
+                </pic:pic>
+              </a:graphicData>
+            </a:graphic>
+          </wp:inline>
+        </w:drawing>
+      </w:r>
     </w:p>
     <w:p>
       <w:pPr>
@@ -241,7 +384,6 @@
         </w:numPr>
       </w:pPr>
       <w:r>
-        <w:lastRenderedPageBreak/>
         <w:t>Cooks</w:t>
       </w:r>
     </w:p>
@@ -261,6 +403,18 @@
       <w:pPr>
         <w:pStyle w:val="ListParagraph"/>
         <w:numPr>
+          <w:ilvl w:val="2"/>
+          <w:numId w:val="2"/>
+        </w:numPr>
+      </w:pPr>
+      <w:r>
+        <w:t>4/(3742 – 4 - 1) = .0011</w:t>
+      </w:r>
+    </w:p>
+    <w:p>
+      <w:pPr>
+        <w:pStyle w:val="ListParagraph"/>
+        <w:numPr>
           <w:ilvl w:val="1"/>
           <w:numId w:val="2"/>
         </w:numPr>
@@ -285,6 +439,18 @@
       <w:pPr>
         <w:pStyle w:val="ListParagraph"/>
         <w:numPr>
+          <w:ilvl w:val="2"/>
+          <w:numId w:val="2"/>
+        </w:numPr>
+      </w:pPr>
+      <w:r>
+        <w:t>(2*4 + 2) / 3742 = .0027</w:t>
+      </w:r>
+    </w:p>
+    <w:p>
+      <w:pPr>
+        <w:pStyle w:val="ListParagraph"/>
+        <w:numPr>
           <w:ilvl w:val="0"/>
           <w:numId w:val="2"/>
         </w:numPr>
@@ -304,6 +470,9 @@
       <w:r>
         <w:t>Additivity</w:t>
       </w:r>
+      <w:r>
+        <w:t xml:space="preserve"> – run correlations here – just don’t want them to be .90.</w:t>
+      </w:r>
     </w:p>
     <w:p>
       <w:pPr>
@@ -317,6 +486,84 @@
         <w:t>Normality</w:t>
       </w:r>
     </w:p>
+    <w:p/>
+    <w:p>
+      <w:pPr>
+        <w:autoSpaceDE w:val="0"/>
+        <w:autoSpaceDN w:val="0"/>
+        <w:adjustRightInd w:val="0"/>
+      </w:pPr>
+      <w:r>
+        <w:rPr>
+          <w:noProof/>
+        </w:rPr>
+        <w:lastRenderedPageBreak/>
+        <w:drawing>
+          <wp:inline distT="0" distB="0" distL="0" distR="0" wp14:anchorId="195334DF" wp14:editId="5B899BD8">
+            <wp:extent cx="5943600" cy="4758055"/>
+            <wp:effectExtent l="0" t="0" r="0" b="4445"/>
+            <wp:docPr id="3" name="Picture 3"/>
+            <wp:cNvGraphicFramePr>
+              <a:graphicFrameLocks xmlns:a="http://schemas.openxmlformats.org/drawingml/2006/main" noChangeAspect="1"/>
+            </wp:cNvGraphicFramePr>
+            <a:graphic xmlns:a="http://schemas.openxmlformats.org/drawingml/2006/main">
+              <a:graphicData uri="http://schemas.openxmlformats.org/drawingml/2006/picture">
+                <pic:pic xmlns:pic="http://schemas.openxmlformats.org/drawingml/2006/picture">
+                  <pic:nvPicPr>
+                    <pic:cNvPr id="0" name="Picture 1"/>
+                    <pic:cNvPicPr>
+                      <a:picLocks noChangeAspect="1" noChangeArrowheads="1"/>
+                    </pic:cNvPicPr>
+                  </pic:nvPicPr>
+                  <pic:blipFill>
+                    <a:blip r:embed="rId9">
+                      <a:extLst>
+                        <a:ext uri="{28A0092B-C50C-407E-A947-70E740481C1C}">
+                          <a14:useLocalDpi xmlns:a14="http://schemas.microsoft.com/office/drawing/2010/main" val="0"/>
+                        </a:ext>
+                      </a:extLst>
+                    </a:blip>
+                    <a:srcRect/>
+                    <a:stretch>
+                      <a:fillRect/>
+                    </a:stretch>
+                  </pic:blipFill>
+                  <pic:spPr bwMode="auto">
+                    <a:xfrm>
+                      <a:off x="0" y="0"/>
+                      <a:ext cx="5943600" cy="4758055"/>
+                    </a:xfrm>
+                    <a:prstGeom prst="rect">
+                      <a:avLst/>
+                    </a:prstGeom>
+                    <a:noFill/>
+                    <a:ln>
+                      <a:noFill/>
+                    </a:ln>
+                  </pic:spPr>
+                </pic:pic>
+              </a:graphicData>
+            </a:graphic>
+          </wp:inline>
+        </w:drawing>
+      </w:r>
+    </w:p>
+    <w:p>
+      <w:pPr>
+        <w:autoSpaceDE w:val="0"/>
+        <w:autoSpaceDN w:val="0"/>
+        <w:adjustRightInd w:val="0"/>
+      </w:pPr>
+    </w:p>
+    <w:p>
+      <w:pPr>
+        <w:autoSpaceDE w:val="0"/>
+        <w:autoSpaceDN w:val="0"/>
+        <w:adjustRightInd w:val="0"/>
+        <w:spacing w:line="400" w:lineRule="atLeast"/>
+      </w:pPr>
+    </w:p>
+    <w:p/>
     <w:p>
       <w:pPr>
         <w:pStyle w:val="ListParagraph"/>
@@ -329,6 +576,84 @@
         <w:t>Linearity</w:t>
       </w:r>
     </w:p>
+    <w:p/>
+    <w:p>
+      <w:pPr>
+        <w:autoSpaceDE w:val="0"/>
+        <w:autoSpaceDN w:val="0"/>
+        <w:adjustRightInd w:val="0"/>
+      </w:pPr>
+      <w:r>
+        <w:rPr>
+          <w:noProof/>
+        </w:rPr>
+        <w:lastRenderedPageBreak/>
+        <w:drawing>
+          <wp:inline distT="0" distB="0" distL="0" distR="0" wp14:anchorId="7A6112B3" wp14:editId="72D72CC1">
+            <wp:extent cx="5943600" cy="4758055"/>
+            <wp:effectExtent l="0" t="0" r="0" b="4445"/>
+            <wp:docPr id="4" name="Picture 4"/>
+            <wp:cNvGraphicFramePr>
+              <a:graphicFrameLocks xmlns:a="http://schemas.openxmlformats.org/drawingml/2006/main" noChangeAspect="1"/>
+            </wp:cNvGraphicFramePr>
+            <a:graphic xmlns:a="http://schemas.openxmlformats.org/drawingml/2006/main">
+              <a:graphicData uri="http://schemas.openxmlformats.org/drawingml/2006/picture">
+                <pic:pic xmlns:pic="http://schemas.openxmlformats.org/drawingml/2006/picture">
+                  <pic:nvPicPr>
+                    <pic:cNvPr id="0" name="Picture 3"/>
+                    <pic:cNvPicPr>
+                      <a:picLocks noChangeAspect="1" noChangeArrowheads="1"/>
+                    </pic:cNvPicPr>
+                  </pic:nvPicPr>
+                  <pic:blipFill>
+                    <a:blip r:embed="rId10">
+                      <a:extLst>
+                        <a:ext uri="{28A0092B-C50C-407E-A947-70E740481C1C}">
+                          <a14:useLocalDpi xmlns:a14="http://schemas.microsoft.com/office/drawing/2010/main" val="0"/>
+                        </a:ext>
+                      </a:extLst>
+                    </a:blip>
+                    <a:srcRect/>
+                    <a:stretch>
+                      <a:fillRect/>
+                    </a:stretch>
+                  </pic:blipFill>
+                  <pic:spPr bwMode="auto">
+                    <a:xfrm>
+                      <a:off x="0" y="0"/>
+                      <a:ext cx="5943600" cy="4758055"/>
+                    </a:xfrm>
+                    <a:prstGeom prst="rect">
+                      <a:avLst/>
+                    </a:prstGeom>
+                    <a:noFill/>
+                    <a:ln>
+                      <a:noFill/>
+                    </a:ln>
+                  </pic:spPr>
+                </pic:pic>
+              </a:graphicData>
+            </a:graphic>
+          </wp:inline>
+        </w:drawing>
+      </w:r>
+    </w:p>
+    <w:p>
+      <w:pPr>
+        <w:autoSpaceDE w:val="0"/>
+        <w:autoSpaceDN w:val="0"/>
+        <w:adjustRightInd w:val="0"/>
+      </w:pPr>
+    </w:p>
+    <w:p>
+      <w:pPr>
+        <w:autoSpaceDE w:val="0"/>
+        <w:autoSpaceDN w:val="0"/>
+        <w:adjustRightInd w:val="0"/>
+        <w:spacing w:line="400" w:lineRule="atLeast"/>
+      </w:pPr>
+    </w:p>
+    <w:p/>
     <w:p>
       <w:pPr>
         <w:pStyle w:val="ListParagraph"/>
@@ -343,10 +668,2474 @@
     </w:p>
     <w:p/>
     <w:p>
+      <w:pPr>
+        <w:autoSpaceDE w:val="0"/>
+        <w:autoSpaceDN w:val="0"/>
+        <w:adjustRightInd w:val="0"/>
+      </w:pPr>
+      <w:r>
+        <w:rPr>
+          <w:noProof/>
+        </w:rPr>
+        <w:lastRenderedPageBreak/>
+        <w:drawing>
+          <wp:inline distT="0" distB="0" distL="0" distR="0" wp14:anchorId="72153E98" wp14:editId="1B1EFE9E">
+            <wp:extent cx="5943600" cy="4758055"/>
+            <wp:effectExtent l="0" t="0" r="0" b="4445"/>
+            <wp:docPr id="5" name="Picture 5"/>
+            <wp:cNvGraphicFramePr>
+              <a:graphicFrameLocks xmlns:a="http://schemas.openxmlformats.org/drawingml/2006/main" noChangeAspect="1"/>
+            </wp:cNvGraphicFramePr>
+            <a:graphic xmlns:a="http://schemas.openxmlformats.org/drawingml/2006/main">
+              <a:graphicData uri="http://schemas.openxmlformats.org/drawingml/2006/picture">
+                <pic:pic xmlns:pic="http://schemas.openxmlformats.org/drawingml/2006/picture">
+                  <pic:nvPicPr>
+                    <pic:cNvPr id="0" name="Picture 5"/>
+                    <pic:cNvPicPr>
+                      <a:picLocks noChangeAspect="1" noChangeArrowheads="1"/>
+                    </pic:cNvPicPr>
+                  </pic:nvPicPr>
+                  <pic:blipFill>
+                    <a:blip r:embed="rId11">
+                      <a:extLst>
+                        <a:ext uri="{28A0092B-C50C-407E-A947-70E740481C1C}">
+                          <a14:useLocalDpi xmlns:a14="http://schemas.microsoft.com/office/drawing/2010/main" val="0"/>
+                        </a:ext>
+                      </a:extLst>
+                    </a:blip>
+                    <a:srcRect/>
+                    <a:stretch>
+                      <a:fillRect/>
+                    </a:stretch>
+                  </pic:blipFill>
+                  <pic:spPr bwMode="auto">
+                    <a:xfrm>
+                      <a:off x="0" y="0"/>
+                      <a:ext cx="5943600" cy="4758055"/>
+                    </a:xfrm>
+                    <a:prstGeom prst="rect">
+                      <a:avLst/>
+                    </a:prstGeom>
+                    <a:noFill/>
+                    <a:ln>
+                      <a:noFill/>
+                    </a:ln>
+                  </pic:spPr>
+                </pic:pic>
+              </a:graphicData>
+            </a:graphic>
+          </wp:inline>
+        </w:drawing>
+      </w:r>
+    </w:p>
+    <w:p>
+      <w:pPr>
+        <w:autoSpaceDE w:val="0"/>
+        <w:autoSpaceDN w:val="0"/>
+        <w:adjustRightInd w:val="0"/>
+      </w:pPr>
+    </w:p>
+    <w:p>
+      <w:pPr>
+        <w:autoSpaceDE w:val="0"/>
+        <w:autoSpaceDN w:val="0"/>
+        <w:adjustRightInd w:val="0"/>
+        <w:spacing w:line="400" w:lineRule="atLeast"/>
+      </w:pPr>
+    </w:p>
+    <w:p/>
+    <w:p/>
+    <w:p>
       <w:r>
         <w:t>Analysis:</w:t>
       </w:r>
     </w:p>
+    <w:p/>
+    <w:p>
+      <w:pPr>
+        <w:rPr>
+          <w:rFonts w:ascii="Monospaced" w:eastAsia="Times New Roman" w:hAnsi="Monospaced"/>
+          <w:color w:val="000000"/>
+          <w:sz w:val="27"/>
+          <w:szCs w:val="27"/>
+        </w:rPr>
+      </w:pPr>
+      <w:r>
+        <w:rPr>
+          <w:rFonts w:ascii="Monospaced" w:eastAsia="Times New Roman" w:hAnsi="Monospaced"/>
+          <w:color w:val="000000"/>
+          <w:sz w:val="27"/>
+          <w:szCs w:val="27"/>
+        </w:rPr>
+        <w:t>Run MATRIX procedure:</w:t>
+      </w:r>
+      <w:r>
+        <w:rPr>
+          <w:rFonts w:ascii="Monospaced" w:eastAsia="Times New Roman" w:hAnsi="Monospaced"/>
+          <w:color w:val="000000"/>
+          <w:sz w:val="27"/>
+          <w:szCs w:val="27"/>
+        </w:rPr>
+        <w:br/>
+      </w:r>
+      <w:r>
+        <w:rPr>
+          <w:rFonts w:ascii="Monospaced" w:eastAsia="Times New Roman" w:hAnsi="Monospaced"/>
+          <w:color w:val="000000"/>
+          <w:sz w:val="27"/>
+          <w:szCs w:val="27"/>
+        </w:rPr>
+        <w:br/>
+        <w:t>**************** PROCESS Procedure for SPSS Version 3.00 *****************</w:t>
+      </w:r>
+      <w:r>
+        <w:rPr>
+          <w:rFonts w:ascii="Monospaced" w:eastAsia="Times New Roman" w:hAnsi="Monospaced"/>
+          <w:color w:val="000000"/>
+          <w:sz w:val="27"/>
+          <w:szCs w:val="27"/>
+        </w:rPr>
+        <w:br/>
+      </w:r>
+      <w:r>
+        <w:rPr>
+          <w:rFonts w:ascii="Monospaced" w:eastAsia="Times New Roman" w:hAnsi="Monospaced"/>
+          <w:color w:val="000000"/>
+          <w:sz w:val="27"/>
+          <w:szCs w:val="27"/>
+        </w:rPr>
+        <w:br/>
+        <w:t>          Written by Andrew F. Hayes, Ph.D.       www.afhayes.com</w:t>
+      </w:r>
+      <w:r>
+        <w:rPr>
+          <w:rFonts w:ascii="Monospaced" w:eastAsia="Times New Roman" w:hAnsi="Monospaced"/>
+          <w:color w:val="000000"/>
+          <w:sz w:val="27"/>
+          <w:szCs w:val="27"/>
+        </w:rPr>
+        <w:br/>
+        <w:t>    Documentation available in Hayes (2018). www.guilford.com/p/hayes3</w:t>
+      </w:r>
+      <w:r>
+        <w:rPr>
+          <w:rFonts w:ascii="Monospaced" w:eastAsia="Times New Roman" w:hAnsi="Monospaced"/>
+          <w:color w:val="000000"/>
+          <w:sz w:val="27"/>
+          <w:szCs w:val="27"/>
+        </w:rPr>
+        <w:br/>
+      </w:r>
+      <w:r>
+        <w:rPr>
+          <w:rFonts w:ascii="Monospaced" w:eastAsia="Times New Roman" w:hAnsi="Monospaced"/>
+          <w:color w:val="000000"/>
+          <w:sz w:val="27"/>
+          <w:szCs w:val="27"/>
+        </w:rPr>
+        <w:br/>
+        <w:t>**************************************************************************</w:t>
+      </w:r>
+      <w:r>
+        <w:rPr>
+          <w:rFonts w:ascii="Monospaced" w:eastAsia="Times New Roman" w:hAnsi="Monospaced"/>
+          <w:color w:val="000000"/>
+          <w:sz w:val="27"/>
+          <w:szCs w:val="27"/>
+        </w:rPr>
+        <w:br/>
+        <w:t>Model  : 6</w:t>
+      </w:r>
+      <w:r>
+        <w:rPr>
+          <w:rFonts w:ascii="Monospaced" w:eastAsia="Times New Roman" w:hAnsi="Monospaced"/>
+          <w:color w:val="000000"/>
+          <w:sz w:val="27"/>
+          <w:szCs w:val="27"/>
+        </w:rPr>
+        <w:br/>
+        <w:t>    Y  : Q11</w:t>
+      </w:r>
+      <w:r>
+        <w:rPr>
+          <w:rFonts w:ascii="Monospaced" w:eastAsia="Times New Roman" w:hAnsi="Monospaced"/>
+          <w:color w:val="000000"/>
+          <w:sz w:val="27"/>
+          <w:szCs w:val="27"/>
+        </w:rPr>
+        <w:br/>
+        <w:t>    X  : Q151</w:t>
+      </w:r>
+      <w:r>
+        <w:rPr>
+          <w:rFonts w:ascii="Monospaced" w:eastAsia="Times New Roman" w:hAnsi="Monospaced"/>
+          <w:color w:val="000000"/>
+          <w:sz w:val="27"/>
+          <w:szCs w:val="27"/>
+        </w:rPr>
+        <w:br/>
+      </w:r>
+      <w:r>
+        <w:rPr>
+          <w:rFonts w:ascii="Monospaced" w:eastAsia="Times New Roman" w:hAnsi="Monospaced"/>
+          <w:color w:val="000000"/>
+          <w:sz w:val="27"/>
+          <w:szCs w:val="27"/>
+        </w:rPr>
+        <w:lastRenderedPageBreak/>
+        <w:t>   M1  : Q31</w:t>
+      </w:r>
+      <w:r>
+        <w:rPr>
+          <w:rFonts w:ascii="Monospaced" w:eastAsia="Times New Roman" w:hAnsi="Monospaced"/>
+          <w:color w:val="000000"/>
+          <w:sz w:val="27"/>
+          <w:szCs w:val="27"/>
+        </w:rPr>
+        <w:br/>
+        <w:t>   M2  : Q41</w:t>
+      </w:r>
+      <w:r>
+        <w:rPr>
+          <w:rFonts w:ascii="Monospaced" w:eastAsia="Times New Roman" w:hAnsi="Monospaced"/>
+          <w:color w:val="000000"/>
+          <w:sz w:val="27"/>
+          <w:szCs w:val="27"/>
+        </w:rPr>
+        <w:br/>
+      </w:r>
+      <w:r>
+        <w:rPr>
+          <w:rFonts w:ascii="Monospaced" w:eastAsia="Times New Roman" w:hAnsi="Monospaced"/>
+          <w:color w:val="000000"/>
+          <w:sz w:val="27"/>
+          <w:szCs w:val="27"/>
+        </w:rPr>
+        <w:br/>
+        <w:t>Covariates:</w:t>
+      </w:r>
+      <w:r>
+        <w:rPr>
+          <w:rFonts w:ascii="Monospaced" w:eastAsia="Times New Roman" w:hAnsi="Monospaced"/>
+          <w:color w:val="000000"/>
+          <w:sz w:val="27"/>
+          <w:szCs w:val="27"/>
+        </w:rPr>
+        <w:br/>
+        <w:t> Q121</w:t>
+      </w:r>
+      <w:r>
+        <w:rPr>
+          <w:rFonts w:ascii="Monospaced" w:eastAsia="Times New Roman" w:hAnsi="Monospaced"/>
+          <w:color w:val="000000"/>
+          <w:sz w:val="27"/>
+          <w:szCs w:val="27"/>
+        </w:rPr>
+        <w:br/>
+      </w:r>
+      <w:r>
+        <w:rPr>
+          <w:rFonts w:ascii="Monospaced" w:eastAsia="Times New Roman" w:hAnsi="Monospaced"/>
+          <w:color w:val="000000"/>
+          <w:sz w:val="27"/>
+          <w:szCs w:val="27"/>
+        </w:rPr>
+        <w:br/>
+        <w:t>Sample</w:t>
+      </w:r>
+      <w:r>
+        <w:rPr>
+          <w:rFonts w:ascii="Monospaced" w:eastAsia="Times New Roman" w:hAnsi="Monospaced"/>
+          <w:color w:val="000000"/>
+          <w:sz w:val="27"/>
+          <w:szCs w:val="27"/>
+        </w:rPr>
+        <w:br/>
+        <w:t>Size:  3612</w:t>
+      </w:r>
+      <w:r>
+        <w:rPr>
+          <w:rFonts w:ascii="Monospaced" w:eastAsia="Times New Roman" w:hAnsi="Monospaced"/>
+          <w:color w:val="000000"/>
+          <w:sz w:val="27"/>
+          <w:szCs w:val="27"/>
+        </w:rPr>
+        <w:br/>
+      </w:r>
+      <w:r>
+        <w:rPr>
+          <w:rFonts w:ascii="Monospaced" w:eastAsia="Times New Roman" w:hAnsi="Monospaced"/>
+          <w:color w:val="000000"/>
+          <w:sz w:val="27"/>
+          <w:szCs w:val="27"/>
+        </w:rPr>
+        <w:br/>
+        <w:t>**************************************************************************</w:t>
+      </w:r>
+      <w:r>
+        <w:rPr>
+          <w:rFonts w:ascii="Monospaced" w:eastAsia="Times New Roman" w:hAnsi="Monospaced"/>
+          <w:color w:val="000000"/>
+          <w:sz w:val="27"/>
+          <w:szCs w:val="27"/>
+        </w:rPr>
+        <w:br/>
+        <w:t>OUTCOME VARIABLE:</w:t>
+      </w:r>
+      <w:r>
+        <w:rPr>
+          <w:rFonts w:ascii="Monospaced" w:eastAsia="Times New Roman" w:hAnsi="Monospaced"/>
+          <w:color w:val="000000"/>
+          <w:sz w:val="27"/>
+          <w:szCs w:val="27"/>
+        </w:rPr>
+        <w:br/>
+        <w:t> Q31</w:t>
+      </w:r>
+      <w:r>
+        <w:rPr>
+          <w:rFonts w:ascii="Monospaced" w:eastAsia="Times New Roman" w:hAnsi="Monospaced"/>
+          <w:color w:val="000000"/>
+          <w:sz w:val="27"/>
+          <w:szCs w:val="27"/>
+        </w:rPr>
+        <w:br/>
+      </w:r>
+      <w:r>
+        <w:rPr>
+          <w:rFonts w:ascii="Monospaced" w:eastAsia="Times New Roman" w:hAnsi="Monospaced"/>
+          <w:color w:val="000000"/>
+          <w:sz w:val="27"/>
+          <w:szCs w:val="27"/>
+        </w:rPr>
+        <w:br/>
+      </w:r>
+    </w:p>
+    <w:p>
+      <w:pPr>
+        <w:rPr>
+          <w:rFonts w:ascii="Monospaced" w:eastAsia="Times New Roman" w:hAnsi="Monospaced"/>
+          <w:color w:val="000000"/>
+          <w:sz w:val="27"/>
+          <w:szCs w:val="27"/>
+        </w:rPr>
+      </w:pPr>
+    </w:p>
+    <w:p>
+      <w:pPr>
+        <w:rPr>
+          <w:rFonts w:ascii="Monospaced" w:eastAsia="Times New Roman" w:hAnsi="Monospaced"/>
+          <w:color w:val="000000"/>
+          <w:sz w:val="27"/>
+          <w:szCs w:val="27"/>
+        </w:rPr>
+      </w:pPr>
+      <w:r>
+        <w:rPr>
+          <w:rFonts w:ascii="Monospaced" w:eastAsia="Times New Roman" w:hAnsi="Monospaced"/>
+          <w:color w:val="000000"/>
+          <w:sz w:val="27"/>
+          <w:szCs w:val="27"/>
+        </w:rPr>
+        <w:t>Model Summary</w:t>
+      </w:r>
+      <w:r>
+        <w:rPr>
+          <w:rFonts w:ascii="Monospaced" w:eastAsia="Times New Roman" w:hAnsi="Monospaced"/>
+          <w:color w:val="000000"/>
+          <w:sz w:val="27"/>
+          <w:szCs w:val="27"/>
+        </w:rPr>
+        <w:br/>
+        <w:t>          R       R-sq        MSE     F(HC0)        df1        df2          p</w:t>
+      </w:r>
+      <w:r>
+        <w:rPr>
+          <w:rFonts w:ascii="Monospaced" w:eastAsia="Times New Roman" w:hAnsi="Monospaced"/>
+          <w:color w:val="000000"/>
+          <w:sz w:val="27"/>
+          <w:szCs w:val="27"/>
+        </w:rPr>
+        <w:br/>
+        <w:t>      .4338      .1882      .1510   355.4263     2.0000  3609.0000      .0000</w:t>
+      </w:r>
+      <w:r>
+        <w:rPr>
+          <w:rFonts w:ascii="Monospaced" w:eastAsia="Times New Roman" w:hAnsi="Monospaced"/>
+          <w:color w:val="000000"/>
+          <w:sz w:val="27"/>
+          <w:szCs w:val="27"/>
+        </w:rPr>
+        <w:br/>
+      </w:r>
+      <w:r>
+        <w:rPr>
+          <w:rFonts w:ascii="Monospaced" w:eastAsia="Times New Roman" w:hAnsi="Monospaced"/>
+          <w:color w:val="000000"/>
+          <w:sz w:val="27"/>
+          <w:szCs w:val="27"/>
+        </w:rPr>
+        <w:br/>
+        <w:t>Model</w:t>
+      </w:r>
+      <w:r>
+        <w:rPr>
+          <w:rFonts w:ascii="Monospaced" w:eastAsia="Times New Roman" w:hAnsi="Monospaced"/>
+          <w:color w:val="000000"/>
+          <w:sz w:val="27"/>
+          <w:szCs w:val="27"/>
+        </w:rPr>
+        <w:br/>
+        <w:t>              coeff    se(HC0)          t          p       LLCI       ULCI</w:t>
+      </w:r>
+      <w:r>
+        <w:rPr>
+          <w:rFonts w:ascii="Monospaced" w:eastAsia="Times New Roman" w:hAnsi="Monospaced"/>
+          <w:color w:val="000000"/>
+          <w:sz w:val="27"/>
+          <w:szCs w:val="27"/>
+        </w:rPr>
+        <w:br/>
+        <w:t>constant     2.0140      .0869    23.1789      .0000     1.8437     2.1844</w:t>
+      </w:r>
+      <w:r>
+        <w:rPr>
+          <w:rFonts w:ascii="Monospaced" w:eastAsia="Times New Roman" w:hAnsi="Monospaced"/>
+          <w:color w:val="000000"/>
+          <w:sz w:val="27"/>
+          <w:szCs w:val="27"/>
+        </w:rPr>
+        <w:br/>
+        <w:t>Q151          .4299      .0208    20.6547      .0000      .3891      .4707</w:t>
+      </w:r>
+      <w:r>
+        <w:rPr>
+          <w:rFonts w:ascii="Monospaced" w:eastAsia="Times New Roman" w:hAnsi="Monospaced"/>
+          <w:color w:val="000000"/>
+          <w:sz w:val="27"/>
+          <w:szCs w:val="27"/>
+        </w:rPr>
+        <w:br/>
+        <w:t>Q121          .1102      .0100    11.0757      .0000      .0907      .1297</w:t>
+      </w:r>
+      <w:r>
+        <w:rPr>
+          <w:rFonts w:ascii="Monospaced" w:eastAsia="Times New Roman" w:hAnsi="Monospaced"/>
+          <w:color w:val="000000"/>
+          <w:sz w:val="27"/>
+          <w:szCs w:val="27"/>
+        </w:rPr>
+        <w:br/>
+      </w:r>
+    </w:p>
+    <w:p>
+      <w:pPr>
+        <w:rPr>
+          <w:rFonts w:ascii="Monospaced" w:eastAsia="Times New Roman" w:hAnsi="Monospaced"/>
+          <w:color w:val="000000"/>
+          <w:sz w:val="27"/>
+          <w:szCs w:val="27"/>
+        </w:rPr>
+      </w:pPr>
+      <w:r>
+        <w:rPr>
+          <w:rFonts w:ascii="Monospaced" w:eastAsia="Times New Roman" w:hAnsi="Monospaced"/>
+          <w:color w:val="000000"/>
+          <w:sz w:val="27"/>
+          <w:szCs w:val="27"/>
+        </w:rPr>
+        <w:t xml:space="preserve">Overall model </w:t>
+      </w:r>
+      <w:r>
+        <w:rPr>
+          <w:rFonts w:ascii="Monospaced" w:eastAsia="Times New Roman" w:hAnsi="Monospaced"/>
+          <w:i/>
+          <w:color w:val="000000"/>
+          <w:sz w:val="27"/>
+          <w:szCs w:val="27"/>
+        </w:rPr>
+        <w:t>F</w:t>
+      </w:r>
+      <w:r>
+        <w:rPr>
+          <w:rFonts w:ascii="Monospaced" w:eastAsia="Times New Roman" w:hAnsi="Monospaced"/>
+          <w:color w:val="000000"/>
+          <w:sz w:val="27"/>
+          <w:szCs w:val="27"/>
+        </w:rPr>
+        <w:t xml:space="preserve">(2, 3609) = 355.43, </w:t>
+      </w:r>
+      <w:r>
+        <w:rPr>
+          <w:rFonts w:ascii="Monospaced" w:eastAsia="Times New Roman" w:hAnsi="Monospaced"/>
+          <w:i/>
+          <w:color w:val="000000"/>
+          <w:sz w:val="27"/>
+          <w:szCs w:val="27"/>
+        </w:rPr>
+        <w:t>p</w:t>
+      </w:r>
+      <w:r>
+        <w:rPr>
+          <w:rFonts w:ascii="Monospaced" w:eastAsia="Times New Roman" w:hAnsi="Monospaced"/>
+          <w:color w:val="000000"/>
+          <w:sz w:val="27"/>
+          <w:szCs w:val="27"/>
+        </w:rPr>
+        <w:t xml:space="preserve"> &lt; .001, </w:t>
+      </w:r>
+      <w:r>
+        <w:rPr>
+          <w:rFonts w:ascii="Monospaced" w:eastAsia="Times New Roman" w:hAnsi="Monospaced"/>
+          <w:i/>
+          <w:color w:val="000000"/>
+          <w:sz w:val="27"/>
+          <w:szCs w:val="27"/>
+        </w:rPr>
+        <w:t>R2</w:t>
+      </w:r>
+      <w:r>
+        <w:rPr>
+          <w:rFonts w:ascii="Monospaced" w:eastAsia="Times New Roman" w:hAnsi="Monospaced"/>
+          <w:color w:val="000000"/>
+          <w:sz w:val="27"/>
+          <w:szCs w:val="27"/>
+        </w:rPr>
+        <w:t xml:space="preserve"> = .19 – significant </w:t>
+      </w:r>
+    </w:p>
+    <w:p>
+      <w:pPr>
+        <w:rPr>
+          <w:rFonts w:ascii="Monospaced" w:eastAsia="Times New Roman" w:hAnsi="Monospaced"/>
+          <w:color w:val="000000"/>
+          <w:sz w:val="27"/>
+          <w:szCs w:val="27"/>
+        </w:rPr>
+      </w:pPr>
+      <w:r>
+        <w:rPr>
+          <w:rFonts w:ascii="Monospaced" w:eastAsia="Times New Roman" w:hAnsi="Monospaced"/>
+          <w:color w:val="000000"/>
+          <w:sz w:val="27"/>
+          <w:szCs w:val="27"/>
+        </w:rPr>
+        <w:t xml:space="preserve">Grade in course predicts exams fairness </w:t>
+      </w:r>
+      <w:r>
+        <w:rPr>
+          <w:rFonts w:ascii="Monospaced" w:eastAsia="Times New Roman" w:hAnsi="Monospaced"/>
+          <w:i/>
+          <w:color w:val="000000"/>
+          <w:sz w:val="27"/>
+          <w:szCs w:val="27"/>
+        </w:rPr>
+        <w:t>b</w:t>
+      </w:r>
+      <w:r>
+        <w:rPr>
+          <w:rFonts w:ascii="Monospaced" w:eastAsia="Times New Roman" w:hAnsi="Monospaced"/>
+          <w:color w:val="000000"/>
+          <w:sz w:val="27"/>
+          <w:szCs w:val="27"/>
+        </w:rPr>
+        <w:t xml:space="preserve"> = 0.43, </w:t>
+      </w:r>
+      <w:r>
+        <w:rPr>
+          <w:rFonts w:ascii="Monospaced" w:eastAsia="Times New Roman" w:hAnsi="Monospaced"/>
+          <w:i/>
+          <w:color w:val="000000"/>
+          <w:sz w:val="27"/>
+          <w:szCs w:val="27"/>
+        </w:rPr>
+        <w:t>t</w:t>
+      </w:r>
+      <w:r>
+        <w:rPr>
+          <w:rFonts w:ascii="Monospaced" w:eastAsia="Times New Roman" w:hAnsi="Monospaced"/>
+          <w:color w:val="000000"/>
+          <w:sz w:val="27"/>
+          <w:szCs w:val="27"/>
+        </w:rPr>
+        <w:t>(</w:t>
+      </w:r>
+      <w:r>
+        <w:rPr>
+          <w:rFonts w:ascii="Monospaced" w:eastAsia="Times New Roman" w:hAnsi="Monospaced"/>
+          <w:color w:val="000000"/>
+          <w:sz w:val="27"/>
+          <w:szCs w:val="27"/>
+        </w:rPr>
+        <w:t>3609</w:t>
+      </w:r>
+      <w:r>
+        <w:rPr>
+          <w:rFonts w:ascii="Monospaced" w:eastAsia="Times New Roman" w:hAnsi="Monospaced"/>
+          <w:color w:val="000000"/>
+          <w:sz w:val="27"/>
+          <w:szCs w:val="27"/>
+        </w:rPr>
+        <w:t xml:space="preserve">) = </w:t>
+      </w:r>
+      <w:r>
+        <w:rPr>
+          <w:rFonts w:ascii="Monospaced" w:eastAsia="Times New Roman" w:hAnsi="Monospaced"/>
+          <w:color w:val="000000"/>
+          <w:sz w:val="27"/>
+          <w:szCs w:val="27"/>
+        </w:rPr>
+        <w:t>20.65</w:t>
+      </w:r>
+      <w:r>
+        <w:rPr>
+          <w:rFonts w:ascii="Monospaced" w:eastAsia="Times New Roman" w:hAnsi="Monospaced"/>
+          <w:color w:val="000000"/>
+          <w:sz w:val="27"/>
+          <w:szCs w:val="27"/>
+        </w:rPr>
+        <w:t xml:space="preserve">, </w:t>
+      </w:r>
+      <w:r>
+        <w:rPr>
+          <w:rFonts w:ascii="Monospaced" w:eastAsia="Times New Roman" w:hAnsi="Monospaced"/>
+          <w:i/>
+          <w:color w:val="000000"/>
+          <w:sz w:val="27"/>
+          <w:szCs w:val="27"/>
+        </w:rPr>
+        <w:t xml:space="preserve"> p</w:t>
+      </w:r>
+      <w:r>
+        <w:rPr>
+          <w:rFonts w:ascii="Monospaced" w:eastAsia="Times New Roman" w:hAnsi="Monospaced"/>
+          <w:color w:val="000000"/>
+          <w:sz w:val="27"/>
+          <w:szCs w:val="27"/>
+        </w:rPr>
+        <w:t xml:space="preserve"> &lt; .001 – a1 path </w:t>
+      </w:r>
+    </w:p>
+    <w:p>
+      <w:pPr>
+        <w:rPr>
+          <w:rFonts w:ascii="Monospaced" w:eastAsia="Times New Roman" w:hAnsi="Monospaced"/>
+          <w:color w:val="000000"/>
+          <w:sz w:val="27"/>
+          <w:szCs w:val="27"/>
+        </w:rPr>
+      </w:pPr>
+      <w:r>
+        <w:rPr>
+          <w:rFonts w:ascii="Monospaced" w:eastAsia="Times New Roman" w:hAnsi="Monospaced"/>
+          <w:color w:val="000000"/>
+          <w:sz w:val="27"/>
+          <w:szCs w:val="27"/>
+        </w:rPr>
+        <w:t xml:space="preserve">Wanted to take predicts exams fairness </w:t>
+      </w:r>
+      <w:r>
+        <w:rPr>
+          <w:rFonts w:ascii="Monospaced" w:eastAsia="Times New Roman" w:hAnsi="Monospaced"/>
+          <w:i/>
+          <w:color w:val="000000"/>
+          <w:sz w:val="27"/>
+          <w:szCs w:val="27"/>
+        </w:rPr>
+        <w:t>b</w:t>
+      </w:r>
+      <w:r>
+        <w:rPr>
+          <w:rFonts w:ascii="Monospaced" w:eastAsia="Times New Roman" w:hAnsi="Monospaced"/>
+          <w:color w:val="000000"/>
+          <w:sz w:val="27"/>
+          <w:szCs w:val="27"/>
+        </w:rPr>
+        <w:t xml:space="preserve"> = 0.11, </w:t>
+      </w:r>
+      <w:r>
+        <w:rPr>
+          <w:rFonts w:ascii="Monospaced" w:eastAsia="Times New Roman" w:hAnsi="Monospaced"/>
+          <w:i/>
+          <w:color w:val="000000"/>
+          <w:sz w:val="27"/>
+          <w:szCs w:val="27"/>
+        </w:rPr>
+        <w:t>t</w:t>
+      </w:r>
+      <w:r>
+        <w:rPr>
+          <w:rFonts w:ascii="Monospaced" w:eastAsia="Times New Roman" w:hAnsi="Monospaced"/>
+          <w:color w:val="000000"/>
+          <w:sz w:val="27"/>
+          <w:szCs w:val="27"/>
+        </w:rPr>
+        <w:t xml:space="preserve">(3609) = 11.08, </w:t>
+      </w:r>
+      <w:r>
+        <w:rPr>
+          <w:rFonts w:ascii="Monospaced" w:eastAsia="Times New Roman" w:hAnsi="Monospaced"/>
+          <w:i/>
+          <w:color w:val="000000"/>
+          <w:sz w:val="27"/>
+          <w:szCs w:val="27"/>
+        </w:rPr>
+        <w:t>p</w:t>
+      </w:r>
+      <w:r>
+        <w:rPr>
+          <w:rFonts w:ascii="Monospaced" w:eastAsia="Times New Roman" w:hAnsi="Monospaced"/>
+          <w:color w:val="000000"/>
+          <w:sz w:val="27"/>
+          <w:szCs w:val="27"/>
+        </w:rPr>
+        <w:t xml:space="preserve"> &lt; .001</w:t>
+      </w:r>
+    </w:p>
+    <w:p>
+      <w:pPr>
+        <w:rPr>
+          <w:rFonts w:ascii="Monospaced" w:eastAsia="Times New Roman" w:hAnsi="Monospaced"/>
+          <w:color w:val="000000"/>
+          <w:sz w:val="27"/>
+          <w:szCs w:val="27"/>
+        </w:rPr>
+      </w:pPr>
+      <w:r>
+        <w:rPr>
+          <w:rFonts w:ascii="Monospaced" w:eastAsia="Times New Roman" w:hAnsi="Monospaced"/>
+          <w:color w:val="000000"/>
+          <w:sz w:val="27"/>
+          <w:szCs w:val="27"/>
+        </w:rPr>
+        <w:br/>
+        <w:t>**************************************************************************</w:t>
+      </w:r>
+      <w:r>
+        <w:rPr>
+          <w:rFonts w:ascii="Monospaced" w:eastAsia="Times New Roman" w:hAnsi="Monospaced"/>
+          <w:color w:val="000000"/>
+          <w:sz w:val="27"/>
+          <w:szCs w:val="27"/>
+        </w:rPr>
+        <w:br/>
+        <w:t>OUTCOME VARIABLE:</w:t>
+      </w:r>
+      <w:r>
+        <w:rPr>
+          <w:rFonts w:ascii="Monospaced" w:eastAsia="Times New Roman" w:hAnsi="Monospaced"/>
+          <w:color w:val="000000"/>
+          <w:sz w:val="27"/>
+          <w:szCs w:val="27"/>
+        </w:rPr>
+        <w:br/>
+        <w:t> Q41</w:t>
+      </w:r>
+      <w:r>
+        <w:rPr>
+          <w:rFonts w:ascii="Monospaced" w:eastAsia="Times New Roman" w:hAnsi="Monospaced"/>
+          <w:color w:val="000000"/>
+          <w:sz w:val="27"/>
+          <w:szCs w:val="27"/>
+        </w:rPr>
+        <w:br/>
+      </w:r>
+      <w:r>
+        <w:rPr>
+          <w:rFonts w:ascii="Monospaced" w:eastAsia="Times New Roman" w:hAnsi="Monospaced"/>
+          <w:color w:val="000000"/>
+          <w:sz w:val="27"/>
+          <w:szCs w:val="27"/>
+        </w:rPr>
+        <w:br/>
+        <w:t>Model Summary</w:t>
+      </w:r>
+      <w:r>
+        <w:rPr>
+          <w:rFonts w:ascii="Monospaced" w:eastAsia="Times New Roman" w:hAnsi="Monospaced"/>
+          <w:color w:val="000000"/>
+          <w:sz w:val="27"/>
+          <w:szCs w:val="27"/>
+        </w:rPr>
+        <w:br/>
+        <w:t>          R       R-sq        MSE     F(HC0)        df1        df2          p</w:t>
+      </w:r>
+      <w:r>
+        <w:rPr>
+          <w:rFonts w:ascii="Monospaced" w:eastAsia="Times New Roman" w:hAnsi="Monospaced"/>
+          <w:color w:val="000000"/>
+          <w:sz w:val="27"/>
+          <w:szCs w:val="27"/>
+        </w:rPr>
+        <w:br/>
+        <w:t>      .7635      .5829      .0578  1423.5512     3.0000  3608.0000      .0000</w:t>
+      </w:r>
+      <w:r>
+        <w:rPr>
+          <w:rFonts w:ascii="Monospaced" w:eastAsia="Times New Roman" w:hAnsi="Monospaced"/>
+          <w:color w:val="000000"/>
+          <w:sz w:val="27"/>
+          <w:szCs w:val="27"/>
+        </w:rPr>
+        <w:br/>
+      </w:r>
+      <w:r>
+        <w:rPr>
+          <w:rFonts w:ascii="Monospaced" w:eastAsia="Times New Roman" w:hAnsi="Monospaced"/>
+          <w:color w:val="000000"/>
+          <w:sz w:val="27"/>
+          <w:szCs w:val="27"/>
+        </w:rPr>
+        <w:br/>
+        <w:t>Model</w:t>
+      </w:r>
+      <w:r>
+        <w:rPr>
+          <w:rFonts w:ascii="Monospaced" w:eastAsia="Times New Roman" w:hAnsi="Monospaced"/>
+          <w:color w:val="000000"/>
+          <w:sz w:val="27"/>
+          <w:szCs w:val="27"/>
+        </w:rPr>
+        <w:br/>
+        <w:t>              coeff    se(HC0)          t          p       LLCI       ULCI</w:t>
+      </w:r>
+      <w:r>
+        <w:rPr>
+          <w:rFonts w:ascii="Monospaced" w:eastAsia="Times New Roman" w:hAnsi="Monospaced"/>
+          <w:color w:val="000000"/>
+          <w:sz w:val="27"/>
+          <w:szCs w:val="27"/>
+        </w:rPr>
+        <w:br/>
+      </w:r>
+      <w:r>
+        <w:rPr>
+          <w:rFonts w:ascii="Monospaced" w:eastAsia="Times New Roman" w:hAnsi="Monospaced"/>
+          <w:color w:val="000000"/>
+          <w:sz w:val="27"/>
+          <w:szCs w:val="27"/>
+        </w:rPr>
+        <w:lastRenderedPageBreak/>
+        <w:t>constant     1.1979      .0572    20.9376      .0000     1.0857     1.3100</w:t>
+      </w:r>
+      <w:r>
+        <w:rPr>
+          <w:rFonts w:ascii="Monospaced" w:eastAsia="Times New Roman" w:hAnsi="Monospaced"/>
+          <w:color w:val="000000"/>
+          <w:sz w:val="27"/>
+          <w:szCs w:val="27"/>
+        </w:rPr>
+        <w:br/>
+        <w:t>Q151          .1141      .0142     8.0504      .0000      .0863      .1418</w:t>
+      </w:r>
+      <w:r>
+        <w:rPr>
+          <w:rFonts w:ascii="Monospaced" w:eastAsia="Times New Roman" w:hAnsi="Monospaced"/>
+          <w:color w:val="000000"/>
+          <w:sz w:val="27"/>
+          <w:szCs w:val="27"/>
+        </w:rPr>
+        <w:br/>
+        <w:t>Q31           .5596      .0123    45.6144      .0000      .5355      .5836</w:t>
+      </w:r>
+      <w:r>
+        <w:rPr>
+          <w:rFonts w:ascii="Monospaced" w:eastAsia="Times New Roman" w:hAnsi="Monospaced"/>
+          <w:color w:val="000000"/>
+          <w:sz w:val="27"/>
+          <w:szCs w:val="27"/>
+        </w:rPr>
+        <w:br/>
+        <w:t>Q121          .0884      .0066    13.3273      .0000      .0754      .1014</w:t>
+      </w:r>
+      <w:r>
+        <w:rPr>
+          <w:rFonts w:ascii="Monospaced" w:eastAsia="Times New Roman" w:hAnsi="Monospaced"/>
+          <w:color w:val="000000"/>
+          <w:sz w:val="27"/>
+          <w:szCs w:val="27"/>
+        </w:rPr>
+        <w:br/>
+      </w:r>
+    </w:p>
+    <w:p>
+      <w:pPr>
+        <w:rPr>
+          <w:rFonts w:ascii="Monospaced" w:eastAsia="Times New Roman" w:hAnsi="Monospaced"/>
+          <w:color w:val="000000"/>
+          <w:sz w:val="27"/>
+          <w:szCs w:val="27"/>
+        </w:rPr>
+      </w:pPr>
+      <w:r>
+        <w:rPr>
+          <w:rFonts w:ascii="Monospaced" w:eastAsia="Times New Roman" w:hAnsi="Monospaced"/>
+          <w:color w:val="000000"/>
+          <w:sz w:val="27"/>
+          <w:szCs w:val="27"/>
+        </w:rPr>
+        <w:t xml:space="preserve">Grade in course predicts fair grading </w:t>
+      </w:r>
+      <w:r>
+        <w:rPr>
+          <w:rFonts w:ascii="Monospaced" w:eastAsia="Times New Roman" w:hAnsi="Monospaced"/>
+          <w:i/>
+          <w:color w:val="000000"/>
+          <w:sz w:val="27"/>
+          <w:szCs w:val="27"/>
+        </w:rPr>
+        <w:t>b</w:t>
+      </w:r>
+      <w:r>
+        <w:rPr>
+          <w:rFonts w:ascii="Monospaced" w:eastAsia="Times New Roman" w:hAnsi="Monospaced"/>
+          <w:color w:val="000000"/>
+          <w:sz w:val="27"/>
+          <w:szCs w:val="27"/>
+        </w:rPr>
+        <w:t xml:space="preserve"> = 0.11, </w:t>
+      </w:r>
+      <w:r>
+        <w:rPr>
+          <w:rFonts w:ascii="Monospaced" w:eastAsia="Times New Roman" w:hAnsi="Monospaced"/>
+          <w:i/>
+          <w:color w:val="000000"/>
+          <w:sz w:val="27"/>
+          <w:szCs w:val="27"/>
+        </w:rPr>
+        <w:t>t</w:t>
+      </w:r>
+      <w:r>
+        <w:rPr>
+          <w:rFonts w:ascii="Monospaced" w:eastAsia="Times New Roman" w:hAnsi="Monospaced"/>
+          <w:color w:val="000000"/>
+          <w:sz w:val="27"/>
+          <w:szCs w:val="27"/>
+        </w:rPr>
+        <w:t>(</w:t>
+      </w:r>
+      <w:r>
+        <w:rPr>
+          <w:rFonts w:ascii="Monospaced" w:eastAsia="Times New Roman" w:hAnsi="Monospaced"/>
+          <w:color w:val="000000"/>
+          <w:sz w:val="27"/>
+          <w:szCs w:val="27"/>
+        </w:rPr>
+        <w:t>3608</w:t>
+      </w:r>
+      <w:r>
+        <w:rPr>
+          <w:rFonts w:ascii="Monospaced" w:eastAsia="Times New Roman" w:hAnsi="Monospaced"/>
+          <w:color w:val="000000"/>
+          <w:sz w:val="27"/>
+          <w:szCs w:val="27"/>
+        </w:rPr>
+        <w:t xml:space="preserve">) = 8.05, </w:t>
+      </w:r>
+      <w:r>
+        <w:rPr>
+          <w:rFonts w:ascii="Monospaced" w:eastAsia="Times New Roman" w:hAnsi="Monospaced"/>
+          <w:i/>
+          <w:color w:val="000000"/>
+          <w:sz w:val="27"/>
+          <w:szCs w:val="27"/>
+        </w:rPr>
+        <w:t>p</w:t>
+      </w:r>
+      <w:r>
+        <w:rPr>
+          <w:rFonts w:ascii="Monospaced" w:eastAsia="Times New Roman" w:hAnsi="Monospaced"/>
+          <w:color w:val="000000"/>
+          <w:sz w:val="27"/>
+          <w:szCs w:val="27"/>
+        </w:rPr>
+        <w:t xml:space="preserve"> &lt; .001 – a2 path</w:t>
+      </w:r>
+    </w:p>
+    <w:p>
+      <w:pPr>
+        <w:rPr>
+          <w:rFonts w:ascii="Monospaced" w:eastAsia="Times New Roman" w:hAnsi="Monospaced"/>
+          <w:color w:val="000000"/>
+          <w:sz w:val="27"/>
+          <w:szCs w:val="27"/>
+        </w:rPr>
+      </w:pPr>
+      <w:r>
+        <w:rPr>
+          <w:rFonts w:ascii="Monospaced" w:eastAsia="Times New Roman" w:hAnsi="Monospaced"/>
+          <w:color w:val="000000"/>
+          <w:sz w:val="27"/>
+          <w:szCs w:val="27"/>
+        </w:rPr>
+        <w:t xml:space="preserve">Exam fairness predicts fair grading </w:t>
+      </w:r>
+      <w:r>
+        <w:rPr>
+          <w:rFonts w:ascii="Monospaced" w:eastAsia="Times New Roman" w:hAnsi="Monospaced"/>
+          <w:i/>
+          <w:color w:val="000000"/>
+          <w:sz w:val="27"/>
+          <w:szCs w:val="27"/>
+        </w:rPr>
+        <w:t>b</w:t>
+      </w:r>
+      <w:r>
+        <w:rPr>
+          <w:rFonts w:ascii="Monospaced" w:eastAsia="Times New Roman" w:hAnsi="Monospaced"/>
+          <w:color w:val="000000"/>
+          <w:sz w:val="27"/>
+          <w:szCs w:val="27"/>
+        </w:rPr>
+        <w:t xml:space="preserve"> = 0.56, </w:t>
+      </w:r>
+      <w:r>
+        <w:rPr>
+          <w:rFonts w:ascii="Monospaced" w:eastAsia="Times New Roman" w:hAnsi="Monospaced"/>
+          <w:i/>
+          <w:color w:val="000000"/>
+          <w:sz w:val="27"/>
+          <w:szCs w:val="27"/>
+        </w:rPr>
+        <w:t>t</w:t>
+      </w:r>
+      <w:r>
+        <w:rPr>
+          <w:rFonts w:ascii="Monospaced" w:eastAsia="Times New Roman" w:hAnsi="Monospaced"/>
+          <w:color w:val="000000"/>
+          <w:sz w:val="27"/>
+          <w:szCs w:val="27"/>
+        </w:rPr>
+        <w:t>(</w:t>
+      </w:r>
+      <w:r>
+        <w:rPr>
+          <w:rFonts w:ascii="Monospaced" w:eastAsia="Times New Roman" w:hAnsi="Monospaced"/>
+          <w:color w:val="000000"/>
+          <w:sz w:val="27"/>
+          <w:szCs w:val="27"/>
+        </w:rPr>
+        <w:t xml:space="preserve">3608) = 45.61, </w:t>
+      </w:r>
+      <w:r>
+        <w:rPr>
+          <w:rFonts w:ascii="Monospaced" w:eastAsia="Times New Roman" w:hAnsi="Monospaced"/>
+          <w:i/>
+          <w:color w:val="000000"/>
+          <w:sz w:val="27"/>
+          <w:szCs w:val="27"/>
+        </w:rPr>
+        <w:t>p</w:t>
+      </w:r>
+      <w:r>
+        <w:rPr>
+          <w:rFonts w:ascii="Monospaced" w:eastAsia="Times New Roman" w:hAnsi="Monospaced"/>
+          <w:color w:val="000000"/>
+          <w:sz w:val="27"/>
+          <w:szCs w:val="27"/>
+        </w:rPr>
+        <w:t xml:space="preserve"> &lt; .001 – d21 path </w:t>
+      </w:r>
+    </w:p>
+    <w:p>
+      <w:pPr>
+        <w:rPr>
+          <w:rFonts w:ascii="Monospaced" w:eastAsia="Times New Roman" w:hAnsi="Monospaced"/>
+          <w:color w:val="000000"/>
+          <w:sz w:val="27"/>
+          <w:szCs w:val="27"/>
+        </w:rPr>
+      </w:pPr>
+      <w:r>
+        <w:rPr>
+          <w:rFonts w:ascii="Monospaced" w:eastAsia="Times New Roman" w:hAnsi="Monospaced"/>
+          <w:color w:val="000000"/>
+          <w:sz w:val="27"/>
+          <w:szCs w:val="27"/>
+        </w:rPr>
+        <w:t xml:space="preserve">Wanted to take predicts fair grading </w:t>
+      </w:r>
+      <w:r>
+        <w:rPr>
+          <w:rFonts w:ascii="Monospaced" w:eastAsia="Times New Roman" w:hAnsi="Monospaced"/>
+          <w:i/>
+          <w:color w:val="000000"/>
+          <w:sz w:val="27"/>
+          <w:szCs w:val="27"/>
+        </w:rPr>
+        <w:t>b</w:t>
+      </w:r>
+      <w:r>
+        <w:rPr>
+          <w:rFonts w:ascii="Monospaced" w:eastAsia="Times New Roman" w:hAnsi="Monospaced"/>
+          <w:color w:val="000000"/>
+          <w:sz w:val="27"/>
+          <w:szCs w:val="27"/>
+        </w:rPr>
+        <w:t xml:space="preserve"> = 0.09, </w:t>
+      </w:r>
+      <w:r>
+        <w:rPr>
+          <w:rFonts w:ascii="Monospaced" w:eastAsia="Times New Roman" w:hAnsi="Monospaced"/>
+          <w:i/>
+          <w:color w:val="000000"/>
+          <w:sz w:val="27"/>
+          <w:szCs w:val="27"/>
+        </w:rPr>
+        <w:t>t</w:t>
+      </w:r>
+      <w:r>
+        <w:rPr>
+          <w:rFonts w:ascii="Monospaced" w:eastAsia="Times New Roman" w:hAnsi="Monospaced"/>
+          <w:color w:val="000000"/>
+          <w:sz w:val="27"/>
+          <w:szCs w:val="27"/>
+        </w:rPr>
+        <w:t xml:space="preserve">(3608) = 13.33, </w:t>
+      </w:r>
+      <w:r>
+        <w:rPr>
+          <w:rFonts w:ascii="Monospaced" w:eastAsia="Times New Roman" w:hAnsi="Monospaced"/>
+          <w:i/>
+          <w:color w:val="000000"/>
+          <w:sz w:val="27"/>
+          <w:szCs w:val="27"/>
+        </w:rPr>
+        <w:t>p</w:t>
+      </w:r>
+      <w:r>
+        <w:rPr>
+          <w:rFonts w:ascii="Monospaced" w:eastAsia="Times New Roman" w:hAnsi="Monospaced"/>
+          <w:color w:val="000000"/>
+          <w:sz w:val="27"/>
+          <w:szCs w:val="27"/>
+        </w:rPr>
+        <w:t xml:space="preserve"> &lt; .001</w:t>
+      </w:r>
+    </w:p>
+    <w:p>
+      <w:pPr>
+        <w:rPr>
+          <w:rFonts w:ascii="Monospaced" w:eastAsia="Times New Roman" w:hAnsi="Monospaced"/>
+          <w:color w:val="000000"/>
+          <w:sz w:val="27"/>
+          <w:szCs w:val="27"/>
+        </w:rPr>
+      </w:pPr>
+      <w:r>
+        <w:rPr>
+          <w:rFonts w:ascii="Monospaced" w:eastAsia="Times New Roman" w:hAnsi="Monospaced"/>
+          <w:color w:val="000000"/>
+          <w:sz w:val="27"/>
+          <w:szCs w:val="27"/>
+        </w:rPr>
+        <w:br/>
+        <w:t>**************************************************************************</w:t>
+      </w:r>
+      <w:r>
+        <w:rPr>
+          <w:rFonts w:ascii="Monospaced" w:eastAsia="Times New Roman" w:hAnsi="Monospaced"/>
+          <w:color w:val="000000"/>
+          <w:sz w:val="27"/>
+          <w:szCs w:val="27"/>
+        </w:rPr>
+        <w:br/>
+        <w:t>OUTCOME VARIABLE:</w:t>
+      </w:r>
+      <w:r>
+        <w:rPr>
+          <w:rFonts w:ascii="Monospaced" w:eastAsia="Times New Roman" w:hAnsi="Monospaced"/>
+          <w:color w:val="000000"/>
+          <w:sz w:val="27"/>
+          <w:szCs w:val="27"/>
+        </w:rPr>
+        <w:br/>
+        <w:t> Q11</w:t>
+      </w:r>
+      <w:r>
+        <w:rPr>
+          <w:rFonts w:ascii="Monospaced" w:eastAsia="Times New Roman" w:hAnsi="Monospaced"/>
+          <w:color w:val="000000"/>
+          <w:sz w:val="27"/>
+          <w:szCs w:val="27"/>
+        </w:rPr>
+        <w:br/>
+      </w:r>
+      <w:r>
+        <w:rPr>
+          <w:rFonts w:ascii="Monospaced" w:eastAsia="Times New Roman" w:hAnsi="Monospaced"/>
+          <w:color w:val="000000"/>
+          <w:sz w:val="27"/>
+          <w:szCs w:val="27"/>
+        </w:rPr>
+        <w:br/>
+      </w:r>
+    </w:p>
+    <w:p>
+      <w:pPr>
+        <w:rPr>
+          <w:rFonts w:ascii="Monospaced" w:eastAsia="Times New Roman" w:hAnsi="Monospaced"/>
+          <w:color w:val="000000"/>
+          <w:sz w:val="27"/>
+          <w:szCs w:val="27"/>
+        </w:rPr>
+      </w:pPr>
+    </w:p>
+    <w:p>
+      <w:pPr>
+        <w:rPr>
+          <w:rFonts w:ascii="Monospaced" w:eastAsia="Times New Roman" w:hAnsi="Monospaced"/>
+          <w:color w:val="000000"/>
+          <w:sz w:val="27"/>
+          <w:szCs w:val="27"/>
+        </w:rPr>
+      </w:pPr>
+      <w:r>
+        <w:rPr>
+          <w:rFonts w:ascii="Monospaced" w:eastAsia="Times New Roman" w:hAnsi="Monospaced"/>
+          <w:color w:val="000000"/>
+          <w:sz w:val="27"/>
+          <w:szCs w:val="27"/>
+        </w:rPr>
+        <w:t>Model Summary</w:t>
+      </w:r>
+      <w:r>
+        <w:rPr>
+          <w:rFonts w:ascii="Monospaced" w:eastAsia="Times New Roman" w:hAnsi="Monospaced"/>
+          <w:color w:val="000000"/>
+          <w:sz w:val="27"/>
+          <w:szCs w:val="27"/>
+        </w:rPr>
+        <w:br/>
+        <w:t>          R       R-sq        MSE     F(HC0)        df1        df2          p</w:t>
+      </w:r>
+      <w:r>
+        <w:rPr>
+          <w:rFonts w:ascii="Monospaced" w:eastAsia="Times New Roman" w:hAnsi="Monospaced"/>
+          <w:color w:val="000000"/>
+          <w:sz w:val="27"/>
+          <w:szCs w:val="27"/>
+        </w:rPr>
+        <w:br/>
+        <w:t>      .8103      .6566      .1098  1668.5211     4.0000  3607.0000      .0000</w:t>
+      </w:r>
+      <w:r>
+        <w:rPr>
+          <w:rFonts w:ascii="Monospaced" w:eastAsia="Times New Roman" w:hAnsi="Monospaced"/>
+          <w:color w:val="000000"/>
+          <w:sz w:val="27"/>
+          <w:szCs w:val="27"/>
+        </w:rPr>
+        <w:br/>
+      </w:r>
+      <w:r>
+        <w:rPr>
+          <w:rFonts w:ascii="Monospaced" w:eastAsia="Times New Roman" w:hAnsi="Monospaced"/>
+          <w:color w:val="000000"/>
+          <w:sz w:val="27"/>
+          <w:szCs w:val="27"/>
+        </w:rPr>
+        <w:br/>
+        <w:t>Model</w:t>
+      </w:r>
+      <w:r>
+        <w:rPr>
+          <w:rFonts w:ascii="Monospaced" w:eastAsia="Times New Roman" w:hAnsi="Monospaced"/>
+          <w:color w:val="000000"/>
+          <w:sz w:val="27"/>
+          <w:szCs w:val="27"/>
+        </w:rPr>
+        <w:br/>
+        <w:t>              coeff    se(HC0)          t          p       LLCI       ULCI</w:t>
+      </w:r>
+      <w:r>
+        <w:rPr>
+          <w:rFonts w:ascii="Monospaced" w:eastAsia="Times New Roman" w:hAnsi="Monospaced"/>
+          <w:color w:val="000000"/>
+          <w:sz w:val="27"/>
+          <w:szCs w:val="27"/>
+        </w:rPr>
+        <w:br/>
+        <w:t>constant    -1.3165      .0827   -15.9159      .0000    -1.4787    -1.1543</w:t>
+      </w:r>
+      <w:r>
+        <w:rPr>
+          <w:rFonts w:ascii="Monospaced" w:eastAsia="Times New Roman" w:hAnsi="Monospaced"/>
+          <w:color w:val="000000"/>
+          <w:sz w:val="27"/>
+          <w:szCs w:val="27"/>
+        </w:rPr>
+        <w:br/>
+        <w:t>Q151          .0152      .0201      .7577      .4487     -.0242      .0546</w:t>
+      </w:r>
+      <w:r>
+        <w:rPr>
+          <w:rFonts w:ascii="Monospaced" w:eastAsia="Times New Roman" w:hAnsi="Monospaced"/>
+          <w:color w:val="000000"/>
+          <w:sz w:val="27"/>
+          <w:szCs w:val="27"/>
+        </w:rPr>
+        <w:br/>
+        <w:t>Q31           .5548      .0214    25.9094      .0000      .5129      .5968</w:t>
+      </w:r>
+      <w:r>
+        <w:rPr>
+          <w:rFonts w:ascii="Monospaced" w:eastAsia="Times New Roman" w:hAnsi="Monospaced"/>
+          <w:color w:val="000000"/>
+          <w:sz w:val="27"/>
+          <w:szCs w:val="27"/>
+        </w:rPr>
+        <w:br/>
+        <w:t>Q41           .4200      .0255    16.4891      .0000      .3701      .4700</w:t>
+      </w:r>
+      <w:r>
+        <w:rPr>
+          <w:rFonts w:ascii="Monospaced" w:eastAsia="Times New Roman" w:hAnsi="Monospaced"/>
+          <w:color w:val="000000"/>
+          <w:sz w:val="27"/>
+          <w:szCs w:val="27"/>
+        </w:rPr>
+        <w:br/>
+        <w:t>Q121          .2465      .0089    27.6797      .0000      .2290      .2639</w:t>
+      </w:r>
+    </w:p>
+    <w:p>
+      <w:pPr>
+        <w:rPr>
+          <w:rFonts w:ascii="Monospaced" w:eastAsia="Times New Roman" w:hAnsi="Monospaced"/>
+          <w:color w:val="000000"/>
+          <w:sz w:val="27"/>
+          <w:szCs w:val="27"/>
+        </w:rPr>
+      </w:pPr>
+    </w:p>
+    <w:p>
+      <w:pPr>
+        <w:rPr>
+          <w:rFonts w:ascii="Monospaced" w:eastAsia="Times New Roman" w:hAnsi="Monospaced"/>
+          <w:color w:val="000000"/>
+          <w:sz w:val="27"/>
+          <w:szCs w:val="27"/>
+        </w:rPr>
+      </w:pPr>
+      <w:r>
+        <w:rPr>
+          <w:rFonts w:ascii="Monospaced" w:eastAsia="Times New Roman" w:hAnsi="Monospaced"/>
+          <w:color w:val="000000"/>
+          <w:sz w:val="27"/>
+          <w:szCs w:val="27"/>
+        </w:rPr>
+        <w:t xml:space="preserve">Overall grade does not predict course rating </w:t>
+      </w:r>
+      <w:r>
+        <w:rPr>
+          <w:rFonts w:ascii="Monospaced" w:eastAsia="Times New Roman" w:hAnsi="Monospaced"/>
+          <w:i/>
+          <w:color w:val="000000"/>
+          <w:sz w:val="27"/>
+          <w:szCs w:val="27"/>
+        </w:rPr>
+        <w:t>b</w:t>
+      </w:r>
+      <w:r>
+        <w:rPr>
+          <w:rFonts w:ascii="Monospaced" w:eastAsia="Times New Roman" w:hAnsi="Monospaced"/>
+          <w:color w:val="000000"/>
+          <w:sz w:val="27"/>
+          <w:szCs w:val="27"/>
+        </w:rPr>
+        <w:t xml:space="preserve"> = 0.02, </w:t>
+      </w:r>
+      <w:r>
+        <w:rPr>
+          <w:rFonts w:ascii="Monospaced" w:eastAsia="Times New Roman" w:hAnsi="Monospaced"/>
+          <w:i/>
+          <w:color w:val="000000"/>
+          <w:sz w:val="27"/>
+          <w:szCs w:val="27"/>
+        </w:rPr>
+        <w:t>t</w:t>
+      </w:r>
+      <w:r>
+        <w:rPr>
+          <w:rFonts w:ascii="Monospaced" w:eastAsia="Times New Roman" w:hAnsi="Monospaced"/>
+          <w:color w:val="000000"/>
+          <w:sz w:val="27"/>
+          <w:szCs w:val="27"/>
+        </w:rPr>
+        <w:t xml:space="preserve">(3607) = 0.76, </w:t>
+      </w:r>
+      <w:r>
+        <w:rPr>
+          <w:rFonts w:ascii="Monospaced" w:eastAsia="Times New Roman" w:hAnsi="Monospaced"/>
+          <w:i/>
+          <w:color w:val="000000"/>
+          <w:sz w:val="27"/>
+          <w:szCs w:val="27"/>
+        </w:rPr>
+        <w:t>p</w:t>
+      </w:r>
+      <w:r>
+        <w:rPr>
+          <w:rFonts w:ascii="Monospaced" w:eastAsia="Times New Roman" w:hAnsi="Monospaced"/>
+          <w:color w:val="000000"/>
+          <w:sz w:val="27"/>
+          <w:szCs w:val="27"/>
+        </w:rPr>
+        <w:t xml:space="preserve"> = .449 – c’ path</w:t>
+      </w:r>
+    </w:p>
+    <w:p>
+      <w:pPr>
+        <w:rPr>
+          <w:rFonts w:ascii="Monospaced" w:eastAsia="Times New Roman" w:hAnsi="Monospaced"/>
+          <w:color w:val="000000"/>
+          <w:sz w:val="27"/>
+          <w:szCs w:val="27"/>
+        </w:rPr>
+      </w:pPr>
+      <w:r>
+        <w:rPr>
+          <w:rFonts w:ascii="Monospaced" w:eastAsia="Times New Roman" w:hAnsi="Monospaced"/>
+          <w:color w:val="000000"/>
+          <w:sz w:val="27"/>
+          <w:szCs w:val="27"/>
+        </w:rPr>
+        <w:t xml:space="preserve">Exam fairness predicts course rating </w:t>
+      </w:r>
+      <w:r>
+        <w:rPr>
+          <w:rFonts w:ascii="Monospaced" w:eastAsia="Times New Roman" w:hAnsi="Monospaced"/>
+          <w:i/>
+          <w:color w:val="000000"/>
+          <w:sz w:val="27"/>
+          <w:szCs w:val="27"/>
+        </w:rPr>
+        <w:t>b</w:t>
+      </w:r>
+      <w:r>
+        <w:rPr>
+          <w:rFonts w:ascii="Monospaced" w:eastAsia="Times New Roman" w:hAnsi="Monospaced"/>
+          <w:color w:val="000000"/>
+          <w:sz w:val="27"/>
+          <w:szCs w:val="27"/>
+        </w:rPr>
+        <w:t xml:space="preserve"> = 0.55, </w:t>
+      </w:r>
+      <w:r>
+        <w:rPr>
+          <w:rFonts w:ascii="Monospaced" w:eastAsia="Times New Roman" w:hAnsi="Monospaced"/>
+          <w:i/>
+          <w:color w:val="000000"/>
+          <w:sz w:val="27"/>
+          <w:szCs w:val="27"/>
+        </w:rPr>
+        <w:t>t</w:t>
+      </w:r>
+      <w:r>
+        <w:rPr>
+          <w:rFonts w:ascii="Monospaced" w:eastAsia="Times New Roman" w:hAnsi="Monospaced"/>
+          <w:color w:val="000000"/>
+          <w:sz w:val="27"/>
+          <w:szCs w:val="27"/>
+        </w:rPr>
+        <w:t xml:space="preserve">(3607) = 25.91, </w:t>
+      </w:r>
+      <w:r>
+        <w:rPr>
+          <w:rFonts w:ascii="Monospaced" w:eastAsia="Times New Roman" w:hAnsi="Monospaced"/>
+          <w:i/>
+          <w:color w:val="000000"/>
+          <w:sz w:val="27"/>
+          <w:szCs w:val="27"/>
+        </w:rPr>
+        <w:t>p</w:t>
+      </w:r>
+      <w:r>
+        <w:rPr>
+          <w:rFonts w:ascii="Monospaced" w:eastAsia="Times New Roman" w:hAnsi="Monospaced"/>
+          <w:color w:val="000000"/>
+          <w:sz w:val="27"/>
+          <w:szCs w:val="27"/>
+        </w:rPr>
+        <w:t xml:space="preserve"> &lt; .001 – b1 path </w:t>
+      </w:r>
+    </w:p>
+    <w:p>
+      <w:pPr>
+        <w:rPr>
+          <w:rFonts w:ascii="Monospaced" w:eastAsia="Times New Roman" w:hAnsi="Monospaced"/>
+          <w:color w:val="000000"/>
+          <w:sz w:val="27"/>
+          <w:szCs w:val="27"/>
+        </w:rPr>
+      </w:pPr>
+      <w:r>
+        <w:rPr>
+          <w:rFonts w:ascii="Monospaced" w:eastAsia="Times New Roman" w:hAnsi="Monospaced"/>
+          <w:color w:val="000000"/>
+          <w:sz w:val="27"/>
+          <w:szCs w:val="27"/>
+        </w:rPr>
+        <w:t xml:space="preserve">Grading system fairness predicts course rating </w:t>
+      </w:r>
+      <w:r>
+        <w:rPr>
+          <w:rFonts w:ascii="Monospaced" w:eastAsia="Times New Roman" w:hAnsi="Monospaced"/>
+          <w:i/>
+          <w:color w:val="000000"/>
+          <w:sz w:val="27"/>
+          <w:szCs w:val="27"/>
+        </w:rPr>
+        <w:t>b</w:t>
+      </w:r>
+      <w:r>
+        <w:rPr>
+          <w:rFonts w:ascii="Monospaced" w:eastAsia="Times New Roman" w:hAnsi="Monospaced"/>
+          <w:color w:val="000000"/>
+          <w:sz w:val="27"/>
+          <w:szCs w:val="27"/>
+        </w:rPr>
+        <w:t xml:space="preserve"> = 0.42, </w:t>
+      </w:r>
+      <w:r>
+        <w:rPr>
+          <w:rFonts w:ascii="Monospaced" w:eastAsia="Times New Roman" w:hAnsi="Monospaced"/>
+          <w:i/>
+          <w:color w:val="000000"/>
+          <w:sz w:val="27"/>
+          <w:szCs w:val="27"/>
+        </w:rPr>
+        <w:t>t</w:t>
+      </w:r>
+      <w:r>
+        <w:rPr>
+          <w:rFonts w:ascii="Monospaced" w:eastAsia="Times New Roman" w:hAnsi="Monospaced"/>
+          <w:color w:val="000000"/>
+          <w:sz w:val="27"/>
+          <w:szCs w:val="27"/>
+        </w:rPr>
+        <w:t xml:space="preserve">(3607) = 16.49, </w:t>
+      </w:r>
+      <w:r>
+        <w:rPr>
+          <w:rFonts w:ascii="Monospaced" w:eastAsia="Times New Roman" w:hAnsi="Monospaced"/>
+          <w:i/>
+          <w:color w:val="000000"/>
+          <w:sz w:val="27"/>
+          <w:szCs w:val="27"/>
+        </w:rPr>
+        <w:t>p</w:t>
+      </w:r>
+      <w:r>
+        <w:rPr>
+          <w:rFonts w:ascii="Monospaced" w:eastAsia="Times New Roman" w:hAnsi="Monospaced"/>
+          <w:color w:val="000000"/>
+          <w:sz w:val="27"/>
+          <w:szCs w:val="27"/>
+        </w:rPr>
+        <w:t xml:space="preserve"> &lt; .001 – b2 path </w:t>
+      </w:r>
+    </w:p>
+    <w:p>
+      <w:pPr>
+        <w:rPr>
+          <w:rFonts w:ascii="Monospaced" w:eastAsia="Times New Roman" w:hAnsi="Monospaced"/>
+          <w:color w:val="000000"/>
+          <w:sz w:val="27"/>
+          <w:szCs w:val="27"/>
+        </w:rPr>
+      </w:pPr>
+      <w:r>
+        <w:rPr>
+          <w:rFonts w:ascii="Monospaced" w:eastAsia="Times New Roman" w:hAnsi="Monospaced"/>
+          <w:color w:val="000000"/>
+          <w:sz w:val="27"/>
+          <w:szCs w:val="27"/>
+        </w:rPr>
+        <w:t xml:space="preserve">Wanted to take predicts course rating </w:t>
+      </w:r>
+      <w:r>
+        <w:rPr>
+          <w:rFonts w:ascii="Monospaced" w:eastAsia="Times New Roman" w:hAnsi="Monospaced"/>
+          <w:i/>
+          <w:color w:val="000000"/>
+          <w:sz w:val="27"/>
+          <w:szCs w:val="27"/>
+        </w:rPr>
+        <w:t>b</w:t>
+      </w:r>
+      <w:r>
+        <w:rPr>
+          <w:rFonts w:ascii="Monospaced" w:eastAsia="Times New Roman" w:hAnsi="Monospaced"/>
+          <w:color w:val="000000"/>
+          <w:sz w:val="27"/>
+          <w:szCs w:val="27"/>
+        </w:rPr>
+        <w:t xml:space="preserve"> = 0.25, </w:t>
+      </w:r>
+      <w:r>
+        <w:rPr>
+          <w:rFonts w:ascii="Monospaced" w:eastAsia="Times New Roman" w:hAnsi="Monospaced"/>
+          <w:i/>
+          <w:color w:val="000000"/>
+          <w:sz w:val="27"/>
+          <w:szCs w:val="27"/>
+        </w:rPr>
+        <w:t>t</w:t>
+      </w:r>
+      <w:r>
+        <w:rPr>
+          <w:rFonts w:ascii="Monospaced" w:eastAsia="Times New Roman" w:hAnsi="Monospaced"/>
+          <w:color w:val="000000"/>
+          <w:sz w:val="27"/>
+          <w:szCs w:val="27"/>
+        </w:rPr>
+        <w:t xml:space="preserve">(3607) = 27.68, </w:t>
+      </w:r>
+      <w:r>
+        <w:rPr>
+          <w:rFonts w:ascii="Monospaced" w:eastAsia="Times New Roman" w:hAnsi="Monospaced"/>
+          <w:i/>
+          <w:color w:val="000000"/>
+          <w:sz w:val="27"/>
+          <w:szCs w:val="27"/>
+        </w:rPr>
+        <w:t>p</w:t>
+      </w:r>
+      <w:r>
+        <w:rPr>
+          <w:rFonts w:ascii="Monospaced" w:eastAsia="Times New Roman" w:hAnsi="Monospaced"/>
+          <w:color w:val="000000"/>
+          <w:sz w:val="27"/>
+          <w:szCs w:val="27"/>
+        </w:rPr>
+        <w:t xml:space="preserve"> &lt; .001</w:t>
+      </w:r>
+      <w:r>
+        <w:rPr>
+          <w:rFonts w:ascii="Monospaced" w:eastAsia="Times New Roman" w:hAnsi="Monospaced"/>
+          <w:color w:val="000000"/>
+          <w:sz w:val="27"/>
+          <w:szCs w:val="27"/>
+        </w:rPr>
+        <w:br/>
+      </w:r>
+      <w:r>
+        <w:rPr>
+          <w:rFonts w:ascii="Monospaced" w:eastAsia="Times New Roman" w:hAnsi="Monospaced"/>
+          <w:color w:val="000000"/>
+          <w:sz w:val="27"/>
+          <w:szCs w:val="27"/>
+        </w:rPr>
+        <w:br/>
+        <w:t>************************** TOTAL EFFECT MODEL ****************************</w:t>
+      </w:r>
+      <w:r>
+        <w:rPr>
+          <w:rFonts w:ascii="Monospaced" w:eastAsia="Times New Roman" w:hAnsi="Monospaced"/>
+          <w:color w:val="000000"/>
+          <w:sz w:val="27"/>
+          <w:szCs w:val="27"/>
+        </w:rPr>
+        <w:br/>
+        <w:t>OUTCOME VARIABLE:</w:t>
+      </w:r>
+      <w:r>
+        <w:rPr>
+          <w:rFonts w:ascii="Monospaced" w:eastAsia="Times New Roman" w:hAnsi="Monospaced"/>
+          <w:color w:val="000000"/>
+          <w:sz w:val="27"/>
+          <w:szCs w:val="27"/>
+        </w:rPr>
+        <w:br/>
+        <w:t> Q11</w:t>
+      </w:r>
+      <w:r>
+        <w:rPr>
+          <w:rFonts w:ascii="Monospaced" w:eastAsia="Times New Roman" w:hAnsi="Monospaced"/>
+          <w:color w:val="000000"/>
+          <w:sz w:val="27"/>
+          <w:szCs w:val="27"/>
+        </w:rPr>
+        <w:br/>
+      </w:r>
+      <w:r>
+        <w:rPr>
+          <w:rFonts w:ascii="Monospaced" w:eastAsia="Times New Roman" w:hAnsi="Monospaced"/>
+          <w:color w:val="000000"/>
+          <w:sz w:val="27"/>
+          <w:szCs w:val="27"/>
+        </w:rPr>
+        <w:br/>
+        <w:t>Model Summary</w:t>
+      </w:r>
+      <w:r>
+        <w:rPr>
+          <w:rFonts w:ascii="Monospaced" w:eastAsia="Times New Roman" w:hAnsi="Monospaced"/>
+          <w:color w:val="000000"/>
+          <w:sz w:val="27"/>
+          <w:szCs w:val="27"/>
+        </w:rPr>
+        <w:br/>
+        <w:t>          R       R-sq        MSE     F(HC0)        df1        df2          p</w:t>
+      </w:r>
+      <w:r>
+        <w:rPr>
+          <w:rFonts w:ascii="Monospaced" w:eastAsia="Times New Roman" w:hAnsi="Monospaced"/>
+          <w:color w:val="000000"/>
+          <w:sz w:val="27"/>
+          <w:szCs w:val="27"/>
+        </w:rPr>
+        <w:br/>
+      </w:r>
+      <w:r>
+        <w:rPr>
+          <w:rFonts w:ascii="Monospaced" w:eastAsia="Times New Roman" w:hAnsi="Monospaced"/>
+          <w:color w:val="000000"/>
+          <w:sz w:val="27"/>
+          <w:szCs w:val="27"/>
+        </w:rPr>
+        <w:lastRenderedPageBreak/>
+        <w:t>      .5745      .3300      .2142   949.8509     2.0000  3609.0000      .0000</w:t>
+      </w:r>
+      <w:r>
+        <w:rPr>
+          <w:rFonts w:ascii="Monospaced" w:eastAsia="Times New Roman" w:hAnsi="Monospaced"/>
+          <w:color w:val="000000"/>
+          <w:sz w:val="27"/>
+          <w:szCs w:val="27"/>
+        </w:rPr>
+        <w:br/>
+      </w:r>
+      <w:r>
+        <w:rPr>
+          <w:rFonts w:ascii="Monospaced" w:eastAsia="Times New Roman" w:hAnsi="Monospaced"/>
+          <w:color w:val="000000"/>
+          <w:sz w:val="27"/>
+          <w:szCs w:val="27"/>
+        </w:rPr>
+        <w:br/>
+        <w:t>Model</w:t>
+      </w:r>
+      <w:r>
+        <w:rPr>
+          <w:rFonts w:ascii="Monospaced" w:eastAsia="Times New Roman" w:hAnsi="Monospaced"/>
+          <w:color w:val="000000"/>
+          <w:sz w:val="27"/>
+          <w:szCs w:val="27"/>
+        </w:rPr>
+        <w:br/>
+        <w:t>              coeff    se(HC0)          t          p       LLCI       ULCI</w:t>
+      </w:r>
+      <w:r>
+        <w:rPr>
+          <w:rFonts w:ascii="Monospaced" w:eastAsia="Times New Roman" w:hAnsi="Monospaced"/>
+          <w:color w:val="000000"/>
+          <w:sz w:val="27"/>
+          <w:szCs w:val="27"/>
+        </w:rPr>
+        <w:br/>
+        <w:t>constant      .7775      .0968     8.0292      .0000      .5876      .9673</w:t>
+      </w:r>
+      <w:r>
+        <w:rPr>
+          <w:rFonts w:ascii="Monospaced" w:eastAsia="Times New Roman" w:hAnsi="Monospaced"/>
+          <w:color w:val="000000"/>
+          <w:sz w:val="27"/>
+          <w:szCs w:val="27"/>
+        </w:rPr>
+        <w:br/>
+        <w:t>Q151          .4027      .0241    16.6904      .0000      .3554      .4500</w:t>
+      </w:r>
+      <w:r>
+        <w:rPr>
+          <w:rFonts w:ascii="Monospaced" w:eastAsia="Times New Roman" w:hAnsi="Monospaced"/>
+          <w:color w:val="000000"/>
+          <w:sz w:val="27"/>
+          <w:szCs w:val="27"/>
+        </w:rPr>
+        <w:br/>
+        <w:t>Q121          .3707      .0117    31.6985      .0000      .3478      .3936</w:t>
+      </w:r>
+      <w:r>
+        <w:rPr>
+          <w:rFonts w:ascii="Monospaced" w:eastAsia="Times New Roman" w:hAnsi="Monospaced"/>
+          <w:color w:val="000000"/>
+          <w:sz w:val="27"/>
+          <w:szCs w:val="27"/>
+        </w:rPr>
+        <w:br/>
+      </w:r>
+    </w:p>
+    <w:p>
+      <w:pPr>
+        <w:rPr>
+          <w:rFonts w:ascii="Monospaced" w:eastAsia="Times New Roman" w:hAnsi="Monospaced"/>
+          <w:color w:val="000000"/>
+          <w:sz w:val="27"/>
+          <w:szCs w:val="27"/>
+        </w:rPr>
+      </w:pPr>
+      <w:r>
+        <w:rPr>
+          <w:rFonts w:ascii="Monospaced" w:eastAsia="Times New Roman" w:hAnsi="Monospaced"/>
+          <w:color w:val="000000"/>
+          <w:sz w:val="27"/>
+          <w:szCs w:val="27"/>
+        </w:rPr>
+        <w:t xml:space="preserve">Course grade predicts overall course rating </w:t>
+      </w:r>
+      <w:r>
+        <w:rPr>
+          <w:rFonts w:ascii="Monospaced" w:eastAsia="Times New Roman" w:hAnsi="Monospaced"/>
+          <w:i/>
+          <w:color w:val="000000"/>
+          <w:sz w:val="27"/>
+          <w:szCs w:val="27"/>
+        </w:rPr>
+        <w:t>b</w:t>
+      </w:r>
+      <w:r>
+        <w:rPr>
+          <w:rFonts w:ascii="Monospaced" w:eastAsia="Times New Roman" w:hAnsi="Monospaced"/>
+          <w:color w:val="000000"/>
+          <w:sz w:val="27"/>
+          <w:szCs w:val="27"/>
+        </w:rPr>
+        <w:t xml:space="preserve"> = 0.40, </w:t>
+      </w:r>
+      <w:r>
+        <w:rPr>
+          <w:rFonts w:ascii="Monospaced" w:eastAsia="Times New Roman" w:hAnsi="Monospaced"/>
+          <w:i/>
+          <w:color w:val="000000"/>
+          <w:sz w:val="27"/>
+          <w:szCs w:val="27"/>
+        </w:rPr>
+        <w:t>t</w:t>
+      </w:r>
+      <w:r>
+        <w:rPr>
+          <w:rFonts w:ascii="Monospaced" w:eastAsia="Times New Roman" w:hAnsi="Monospaced"/>
+          <w:color w:val="000000"/>
+          <w:sz w:val="27"/>
+          <w:szCs w:val="27"/>
+        </w:rPr>
+        <w:t xml:space="preserve">(3609) = 16.69, </w:t>
+      </w:r>
+      <w:r>
+        <w:rPr>
+          <w:rFonts w:ascii="Monospaced" w:eastAsia="Times New Roman" w:hAnsi="Monospaced"/>
+          <w:i/>
+          <w:color w:val="000000"/>
+          <w:sz w:val="27"/>
+          <w:szCs w:val="27"/>
+        </w:rPr>
+        <w:t>p</w:t>
+      </w:r>
+      <w:r>
+        <w:rPr>
+          <w:rFonts w:ascii="Monospaced" w:eastAsia="Times New Roman" w:hAnsi="Monospaced"/>
+          <w:color w:val="000000"/>
+          <w:sz w:val="27"/>
+          <w:szCs w:val="27"/>
+        </w:rPr>
+        <w:t xml:space="preserve"> &lt; .001</w:t>
+      </w:r>
+      <w:r>
+        <w:rPr>
+          <w:rFonts w:ascii="Monospaced" w:eastAsia="Times New Roman" w:hAnsi="Monospaced"/>
+          <w:color w:val="000000"/>
+          <w:sz w:val="27"/>
+          <w:szCs w:val="27"/>
+        </w:rPr>
+        <w:t xml:space="preserve"> – c path </w:t>
+      </w:r>
+    </w:p>
+    <w:p>
+      <w:pPr>
+        <w:rPr>
+          <w:rFonts w:ascii="Monospaced" w:eastAsia="Times New Roman" w:hAnsi="Monospaced"/>
+          <w:color w:val="000000"/>
+          <w:sz w:val="27"/>
+          <w:szCs w:val="27"/>
+        </w:rPr>
+      </w:pPr>
+      <w:r>
+        <w:rPr>
+          <w:rFonts w:ascii="Monospaced" w:eastAsia="Times New Roman" w:hAnsi="Monospaced"/>
+          <w:color w:val="000000"/>
+          <w:sz w:val="27"/>
+          <w:szCs w:val="27"/>
+        </w:rPr>
+        <w:t xml:space="preserve">Wanted to take predicts overall rating, </w:t>
+      </w:r>
+      <w:r>
+        <w:rPr>
+          <w:rFonts w:ascii="Monospaced" w:eastAsia="Times New Roman" w:hAnsi="Monospaced"/>
+          <w:i/>
+          <w:color w:val="000000"/>
+          <w:sz w:val="27"/>
+          <w:szCs w:val="27"/>
+        </w:rPr>
+        <w:t>b</w:t>
+      </w:r>
+      <w:r>
+        <w:rPr>
+          <w:rFonts w:ascii="Monospaced" w:eastAsia="Times New Roman" w:hAnsi="Monospaced"/>
+          <w:color w:val="000000"/>
+          <w:sz w:val="27"/>
+          <w:szCs w:val="27"/>
+        </w:rPr>
+        <w:t xml:space="preserve"> =  0.37, </w:t>
+      </w:r>
+      <w:r>
+        <w:rPr>
+          <w:rFonts w:ascii="Monospaced" w:eastAsia="Times New Roman" w:hAnsi="Monospaced"/>
+          <w:i/>
+          <w:color w:val="000000"/>
+          <w:sz w:val="27"/>
+          <w:szCs w:val="27"/>
+        </w:rPr>
+        <w:t>t</w:t>
+      </w:r>
+      <w:r>
+        <w:rPr>
+          <w:rFonts w:ascii="Monospaced" w:eastAsia="Times New Roman" w:hAnsi="Monospaced"/>
+          <w:color w:val="000000"/>
+          <w:sz w:val="27"/>
+          <w:szCs w:val="27"/>
+        </w:rPr>
+        <w:t xml:space="preserve">(3609) = 31.70, </w:t>
+      </w:r>
+      <w:r>
+        <w:rPr>
+          <w:rFonts w:ascii="Monospaced" w:eastAsia="Times New Roman" w:hAnsi="Monospaced"/>
+          <w:i/>
+          <w:color w:val="000000"/>
+          <w:sz w:val="27"/>
+          <w:szCs w:val="27"/>
+        </w:rPr>
+        <w:t>p</w:t>
+      </w:r>
+      <w:r>
+        <w:rPr>
+          <w:rFonts w:ascii="Monospaced" w:eastAsia="Times New Roman" w:hAnsi="Monospaced"/>
+          <w:color w:val="000000"/>
+          <w:sz w:val="27"/>
+          <w:szCs w:val="27"/>
+        </w:rPr>
+        <w:t xml:space="preserve"> &lt; .001</w:t>
+      </w:r>
+    </w:p>
+    <w:p>
+      <w:pPr>
+        <w:rPr>
+          <w:rFonts w:ascii="Monospaced" w:eastAsia="Times New Roman" w:hAnsi="Monospaced"/>
+          <w:color w:val="000000"/>
+          <w:sz w:val="27"/>
+          <w:szCs w:val="27"/>
+        </w:rPr>
+      </w:pPr>
+      <w:r>
+        <w:rPr>
+          <w:rFonts w:ascii="Monospaced" w:eastAsia="Times New Roman" w:hAnsi="Monospaced"/>
+          <w:color w:val="000000"/>
+          <w:sz w:val="27"/>
+          <w:szCs w:val="27"/>
+        </w:rPr>
+        <w:br/>
+        <w:t>************** TOTAL, DIRECT, AND INDIRECT EFFECTS OF X ON Y **************</w:t>
+      </w:r>
+      <w:r>
+        <w:rPr>
+          <w:rFonts w:ascii="Monospaced" w:eastAsia="Times New Roman" w:hAnsi="Monospaced"/>
+          <w:color w:val="000000"/>
+          <w:sz w:val="27"/>
+          <w:szCs w:val="27"/>
+        </w:rPr>
+        <w:br/>
+      </w:r>
+      <w:r>
+        <w:rPr>
+          <w:rFonts w:ascii="Monospaced" w:eastAsia="Times New Roman" w:hAnsi="Monospaced"/>
+          <w:color w:val="000000"/>
+          <w:sz w:val="27"/>
+          <w:szCs w:val="27"/>
+        </w:rPr>
+        <w:br/>
+        <w:t>Total effect of X on Y</w:t>
+      </w:r>
+      <w:r>
+        <w:rPr>
+          <w:rFonts w:ascii="Monospaced" w:eastAsia="Times New Roman" w:hAnsi="Monospaced"/>
+          <w:color w:val="000000"/>
+          <w:sz w:val="27"/>
+          <w:szCs w:val="27"/>
+        </w:rPr>
+        <w:br/>
+        <w:t>     Effect    se(HC0)          t          p       LLCI       ULCI</w:t>
+      </w:r>
+      <w:r>
+        <w:rPr>
+          <w:rFonts w:ascii="Monospaced" w:eastAsia="Times New Roman" w:hAnsi="Monospaced"/>
+          <w:color w:val="000000"/>
+          <w:sz w:val="27"/>
+          <w:szCs w:val="27"/>
+        </w:rPr>
+        <w:br/>
+        <w:t>      .4027      .0241    16.6904      .0000      .3554      .4500</w:t>
+      </w:r>
+      <w:r>
+        <w:rPr>
+          <w:rFonts w:ascii="Monospaced" w:eastAsia="Times New Roman" w:hAnsi="Monospaced"/>
+          <w:color w:val="000000"/>
+          <w:sz w:val="27"/>
+          <w:szCs w:val="27"/>
+        </w:rPr>
+        <w:br/>
+      </w:r>
+      <w:r>
+        <w:rPr>
+          <w:rFonts w:ascii="Monospaced" w:eastAsia="Times New Roman" w:hAnsi="Monospaced"/>
+          <w:color w:val="000000"/>
+          <w:sz w:val="27"/>
+          <w:szCs w:val="27"/>
+        </w:rPr>
+        <w:br/>
+        <w:t>Direct effect of X on Y</w:t>
+      </w:r>
+      <w:r>
+        <w:rPr>
+          <w:rFonts w:ascii="Monospaced" w:eastAsia="Times New Roman" w:hAnsi="Monospaced"/>
+          <w:color w:val="000000"/>
+          <w:sz w:val="27"/>
+          <w:szCs w:val="27"/>
+        </w:rPr>
+        <w:br/>
+        <w:t>     Effect    se(HC0)          t          p       LLCI       ULCI</w:t>
+      </w:r>
+      <w:r>
+        <w:rPr>
+          <w:rFonts w:ascii="Monospaced" w:eastAsia="Times New Roman" w:hAnsi="Monospaced"/>
+          <w:color w:val="000000"/>
+          <w:sz w:val="27"/>
+          <w:szCs w:val="27"/>
+        </w:rPr>
+        <w:br/>
+        <w:t>      .0152      .0201      .7577      .4487     -.0242      .0546</w:t>
+      </w:r>
+      <w:r>
+        <w:rPr>
+          <w:rFonts w:ascii="Monospaced" w:eastAsia="Times New Roman" w:hAnsi="Monospaced"/>
+          <w:color w:val="000000"/>
+          <w:sz w:val="27"/>
+          <w:szCs w:val="27"/>
+        </w:rPr>
+        <w:br/>
+      </w:r>
+      <w:r>
+        <w:rPr>
+          <w:rFonts w:ascii="Monospaced" w:eastAsia="Times New Roman" w:hAnsi="Monospaced"/>
+          <w:color w:val="000000"/>
+          <w:sz w:val="27"/>
+          <w:szCs w:val="27"/>
+        </w:rPr>
+        <w:br/>
+        <w:t>Indirect effect(s) of X on Y:</w:t>
+      </w:r>
+      <w:r>
+        <w:rPr>
+          <w:rFonts w:ascii="Monospaced" w:eastAsia="Times New Roman" w:hAnsi="Monospaced"/>
+          <w:color w:val="000000"/>
+          <w:sz w:val="27"/>
+          <w:szCs w:val="27"/>
+        </w:rPr>
+        <w:br/>
+        <w:t>          Effect     BootSE   BootLLCI   BootULCI</w:t>
+      </w:r>
+      <w:r>
+        <w:rPr>
+          <w:rFonts w:ascii="Monospaced" w:eastAsia="Times New Roman" w:hAnsi="Monospaced"/>
+          <w:color w:val="000000"/>
+          <w:sz w:val="27"/>
+          <w:szCs w:val="27"/>
+        </w:rPr>
+        <w:br/>
+        <w:t>TOTAL      .3874      .0198      .3493      .4269</w:t>
+      </w:r>
+      <w:r>
+        <w:rPr>
+          <w:rFonts w:ascii="Monospaced" w:eastAsia="Times New Roman" w:hAnsi="Monospaced"/>
+          <w:color w:val="000000"/>
+          <w:sz w:val="27"/>
+          <w:szCs w:val="27"/>
+        </w:rPr>
+        <w:br/>
+        <w:t>Ind1       .2385      .0158      .2082      .2706</w:t>
+      </w:r>
+      <w:r>
+        <w:rPr>
+          <w:rFonts w:ascii="Monospaced" w:eastAsia="Times New Roman" w:hAnsi="Monospaced"/>
+          <w:color w:val="000000"/>
+          <w:sz w:val="27"/>
+          <w:szCs w:val="27"/>
+        </w:rPr>
+        <w:t xml:space="preserve"> – x through m1</w:t>
+      </w:r>
+      <w:r>
+        <w:rPr>
+          <w:rFonts w:ascii="Monospaced" w:eastAsia="Times New Roman" w:hAnsi="Monospaced"/>
+          <w:color w:val="000000"/>
+          <w:sz w:val="27"/>
+          <w:szCs w:val="27"/>
+        </w:rPr>
+        <w:br/>
+        <w:t>Ind2       .0479      .0067      .0353      .0617</w:t>
+      </w:r>
+      <w:r>
+        <w:rPr>
+          <w:rFonts w:ascii="Monospaced" w:eastAsia="Times New Roman" w:hAnsi="Monospaced"/>
+          <w:color w:val="000000"/>
+          <w:sz w:val="27"/>
+          <w:szCs w:val="27"/>
+        </w:rPr>
+        <w:t xml:space="preserve"> – x through m2</w:t>
+      </w:r>
+      <w:r>
+        <w:rPr>
+          <w:rFonts w:ascii="Monospaced" w:eastAsia="Times New Roman" w:hAnsi="Monospaced"/>
+          <w:color w:val="000000"/>
+          <w:sz w:val="27"/>
+          <w:szCs w:val="27"/>
+        </w:rPr>
+        <w:br/>
+        <w:t>Ind3       .1010      .0081      .0852      .1173</w:t>
+      </w:r>
+      <w:r>
+        <w:rPr>
+          <w:rFonts w:ascii="Monospaced" w:eastAsia="Times New Roman" w:hAnsi="Monospaced"/>
+          <w:color w:val="000000"/>
+          <w:sz w:val="27"/>
+          <w:szCs w:val="27"/>
+        </w:rPr>
+        <w:t xml:space="preserve"> – x through m1 through m2</w:t>
+      </w:r>
+      <w:r>
+        <w:rPr>
+          <w:rFonts w:ascii="Monospaced" w:eastAsia="Times New Roman" w:hAnsi="Monospaced"/>
+          <w:color w:val="000000"/>
+          <w:sz w:val="27"/>
+          <w:szCs w:val="27"/>
+        </w:rPr>
+        <w:br/>
+      </w:r>
+      <w:r>
+        <w:rPr>
+          <w:rFonts w:ascii="Monospaced" w:eastAsia="Times New Roman" w:hAnsi="Monospaced"/>
+          <w:color w:val="000000"/>
+          <w:sz w:val="27"/>
+          <w:szCs w:val="27"/>
+        </w:rPr>
+        <w:br/>
+        <w:t>Indirect effect key:</w:t>
+      </w:r>
+      <w:r>
+        <w:rPr>
+          <w:rFonts w:ascii="Monospaced" w:eastAsia="Times New Roman" w:hAnsi="Monospaced"/>
+          <w:color w:val="000000"/>
+          <w:sz w:val="27"/>
+          <w:szCs w:val="27"/>
+        </w:rPr>
+        <w:br/>
+        <w:t>Ind1 Q151        -&gt;    Q31         -&gt;    Q11</w:t>
+      </w:r>
+      <w:r>
+        <w:rPr>
+          <w:rFonts w:ascii="Monospaced" w:eastAsia="Times New Roman" w:hAnsi="Monospaced"/>
+          <w:color w:val="000000"/>
+          <w:sz w:val="27"/>
+          <w:szCs w:val="27"/>
+        </w:rPr>
+        <w:br/>
+        <w:t>Ind2 Q151        -&gt;    Q41         -&gt;    Q11</w:t>
+      </w:r>
+      <w:r>
+        <w:rPr>
+          <w:rFonts w:ascii="Monospaced" w:eastAsia="Times New Roman" w:hAnsi="Monospaced"/>
+          <w:color w:val="000000"/>
+          <w:sz w:val="27"/>
+          <w:szCs w:val="27"/>
+        </w:rPr>
+        <w:br/>
+        <w:t>Ind3 Q151        -&gt;    Q31         -&gt;    Q41         -&gt;    Q11</w:t>
+      </w:r>
+    </w:p>
+    <w:p>
+      <w:pPr>
+        <w:rPr>
+          <w:rFonts w:ascii="Monospaced" w:eastAsia="Times New Roman" w:hAnsi="Monospaced"/>
+          <w:color w:val="000000"/>
+          <w:sz w:val="27"/>
+          <w:szCs w:val="27"/>
+        </w:rPr>
+      </w:pPr>
+    </w:p>
+    <w:p>
+      <w:pPr>
+        <w:rPr>
+          <w:rFonts w:ascii="Monospaced" w:eastAsia="Times New Roman" w:hAnsi="Monospaced"/>
+          <w:color w:val="000000"/>
+          <w:sz w:val="27"/>
+          <w:szCs w:val="27"/>
+        </w:rPr>
+      </w:pPr>
+      <w:r>
+        <w:rPr>
+          <w:rFonts w:ascii="Monospaced" w:eastAsia="Times New Roman" w:hAnsi="Monospaced"/>
+          <w:color w:val="000000"/>
+          <w:sz w:val="27"/>
+          <w:szCs w:val="27"/>
+        </w:rPr>
+        <w:t xml:space="preserve">Indirect 1 (explain) exam fairness mediates the relationship between course grade and overall rating, indirect = 0.24, </w:t>
+      </w:r>
+      <w:r>
+        <w:rPr>
+          <w:rFonts w:ascii="Monospaced" w:eastAsia="Times New Roman" w:hAnsi="Monospaced"/>
+          <w:i/>
+          <w:color w:val="000000"/>
+          <w:sz w:val="27"/>
+          <w:szCs w:val="27"/>
+        </w:rPr>
+        <w:t>SE</w:t>
+      </w:r>
+      <w:r>
+        <w:rPr>
+          <w:rFonts w:ascii="Monospaced" w:eastAsia="Times New Roman" w:hAnsi="Monospaced"/>
+          <w:color w:val="000000"/>
+          <w:sz w:val="27"/>
+          <w:szCs w:val="27"/>
+        </w:rPr>
+        <w:t xml:space="preserve"> = 0.02, 95% CI [0.21, 0.27]</w:t>
+      </w:r>
+    </w:p>
+    <w:p>
+      <w:pPr>
+        <w:rPr>
+          <w:rFonts w:ascii="Monospaced" w:eastAsia="Times New Roman" w:hAnsi="Monospaced"/>
+          <w:color w:val="000000"/>
+          <w:sz w:val="27"/>
+          <w:szCs w:val="27"/>
+        </w:rPr>
+      </w:pPr>
+    </w:p>
+    <w:p>
+      <w:pPr>
+        <w:rPr>
+          <w:rFonts w:ascii="Monospaced" w:eastAsia="Times New Roman" w:hAnsi="Monospaced"/>
+          <w:color w:val="000000"/>
+          <w:sz w:val="27"/>
+          <w:szCs w:val="27"/>
+        </w:rPr>
+      </w:pPr>
+      <w:r>
+        <w:rPr>
+          <w:rFonts w:ascii="Monospaced" w:eastAsia="Times New Roman" w:hAnsi="Monospaced"/>
+          <w:color w:val="000000"/>
+          <w:sz w:val="27"/>
+          <w:szCs w:val="27"/>
+        </w:rPr>
+        <w:t xml:space="preserve">Grading system mediates the relationship between course grade and overall rating, indirect = 0.05, </w:t>
+      </w:r>
+      <w:r>
+        <w:rPr>
+          <w:rFonts w:ascii="Monospaced" w:eastAsia="Times New Roman" w:hAnsi="Monospaced"/>
+          <w:i/>
+          <w:color w:val="000000"/>
+          <w:sz w:val="27"/>
+          <w:szCs w:val="27"/>
+        </w:rPr>
+        <w:t>SE</w:t>
+      </w:r>
+      <w:r>
+        <w:rPr>
+          <w:rFonts w:ascii="Monospaced" w:eastAsia="Times New Roman" w:hAnsi="Monospaced"/>
+          <w:color w:val="000000"/>
+          <w:sz w:val="27"/>
+          <w:szCs w:val="27"/>
+        </w:rPr>
+        <w:t xml:space="preserve"> = 0.01, 95% CI [0.04, 0.06]</w:t>
+      </w:r>
+    </w:p>
+    <w:p>
+      <w:pPr>
+        <w:rPr>
+          <w:rFonts w:ascii="Monospaced" w:eastAsia="Times New Roman" w:hAnsi="Monospaced"/>
+          <w:color w:val="000000"/>
+          <w:sz w:val="27"/>
+          <w:szCs w:val="27"/>
+        </w:rPr>
+      </w:pPr>
+    </w:p>
+    <w:p>
+      <w:pPr>
+        <w:rPr>
+          <w:rFonts w:eastAsia="Times New Roman"/>
+        </w:rPr>
+      </w:pPr>
+      <w:r>
+        <w:rPr>
+          <w:rFonts w:ascii="Monospaced" w:eastAsia="Times New Roman" w:hAnsi="Monospaced"/>
+          <w:color w:val="000000"/>
+          <w:sz w:val="27"/>
+          <w:szCs w:val="27"/>
+        </w:rPr>
+        <w:t xml:space="preserve">Exam fairness and the grading system mediated the relationship between course grade and overall rating, indirect = 0.10, </w:t>
+      </w:r>
+      <w:r>
+        <w:rPr>
+          <w:rFonts w:ascii="Monospaced" w:eastAsia="Times New Roman" w:hAnsi="Monospaced"/>
+          <w:i/>
+          <w:color w:val="000000"/>
+          <w:sz w:val="27"/>
+          <w:szCs w:val="27"/>
+        </w:rPr>
+        <w:t>SE</w:t>
+      </w:r>
+      <w:r>
+        <w:rPr>
+          <w:rFonts w:ascii="Monospaced" w:eastAsia="Times New Roman" w:hAnsi="Monospaced"/>
+          <w:color w:val="000000"/>
+          <w:sz w:val="27"/>
+          <w:szCs w:val="27"/>
+        </w:rPr>
+        <w:t xml:space="preserve"> = 0.01, 95% CI [0.09, 0.12]</w:t>
+      </w:r>
+      <w:r>
+        <w:rPr>
+          <w:rFonts w:ascii="Monospaced" w:eastAsia="Times New Roman" w:hAnsi="Monospaced"/>
+          <w:color w:val="000000"/>
+          <w:sz w:val="27"/>
+          <w:szCs w:val="27"/>
+        </w:rPr>
+        <w:br/>
+      </w:r>
+      <w:r>
+        <w:rPr>
+          <w:rFonts w:ascii="Monospaced" w:eastAsia="Times New Roman" w:hAnsi="Monospaced"/>
+          <w:color w:val="000000"/>
+          <w:sz w:val="27"/>
+          <w:szCs w:val="27"/>
+        </w:rPr>
+        <w:br/>
+        <w:t>*********************** ANALYSIS NOTES AND ERRORS ************************</w:t>
+      </w:r>
+      <w:r>
+        <w:rPr>
+          <w:rFonts w:ascii="Monospaced" w:eastAsia="Times New Roman" w:hAnsi="Monospaced"/>
+          <w:color w:val="000000"/>
+          <w:sz w:val="27"/>
+          <w:szCs w:val="27"/>
+        </w:rPr>
+        <w:br/>
+      </w:r>
+      <w:r>
+        <w:rPr>
+          <w:rFonts w:ascii="Monospaced" w:eastAsia="Times New Roman" w:hAnsi="Monospaced"/>
+          <w:color w:val="000000"/>
+          <w:sz w:val="27"/>
+          <w:szCs w:val="27"/>
+        </w:rPr>
+        <w:br/>
+        <w:t>Level of confidence for all confidence intervals in output:</w:t>
+      </w:r>
+      <w:r>
+        <w:rPr>
+          <w:rFonts w:ascii="Monospaced" w:eastAsia="Times New Roman" w:hAnsi="Monospaced"/>
+          <w:color w:val="000000"/>
+          <w:sz w:val="27"/>
+          <w:szCs w:val="27"/>
+        </w:rPr>
+        <w:br/>
+        <w:t>  95.0000</w:t>
+      </w:r>
+      <w:r>
+        <w:rPr>
+          <w:rFonts w:ascii="Monospaced" w:eastAsia="Times New Roman" w:hAnsi="Monospaced"/>
+          <w:color w:val="000000"/>
+          <w:sz w:val="27"/>
+          <w:szCs w:val="27"/>
+        </w:rPr>
+        <w:br/>
+      </w:r>
+      <w:r>
+        <w:rPr>
+          <w:rFonts w:ascii="Monospaced" w:eastAsia="Times New Roman" w:hAnsi="Monospaced"/>
+          <w:color w:val="000000"/>
+          <w:sz w:val="27"/>
+          <w:szCs w:val="27"/>
+        </w:rPr>
+        <w:br/>
+        <w:t>Number of bootstrap samples for percentile bootstrap confidence intervals:</w:t>
+      </w:r>
+      <w:r>
+        <w:rPr>
+          <w:rFonts w:ascii="Monospaced" w:eastAsia="Times New Roman" w:hAnsi="Monospaced"/>
+          <w:color w:val="000000"/>
+          <w:sz w:val="27"/>
+          <w:szCs w:val="27"/>
+        </w:rPr>
+        <w:br/>
+        <w:t>  5000</w:t>
+      </w:r>
+      <w:r>
+        <w:rPr>
+          <w:rFonts w:ascii="Monospaced" w:eastAsia="Times New Roman" w:hAnsi="Monospaced"/>
+          <w:color w:val="000000"/>
+          <w:sz w:val="27"/>
+          <w:szCs w:val="27"/>
+        </w:rPr>
+        <w:br/>
+      </w:r>
+      <w:r>
+        <w:rPr>
+          <w:rFonts w:ascii="Monospaced" w:eastAsia="Times New Roman" w:hAnsi="Monospaced"/>
+          <w:color w:val="000000"/>
+          <w:sz w:val="27"/>
+          <w:szCs w:val="27"/>
+        </w:rPr>
+        <w:br/>
+        <w:t>NOTE: A heteroscedasticity consistent standard error and covariance matrix estimator was used.</w:t>
+      </w:r>
+      <w:r>
+        <w:rPr>
+          <w:rFonts w:ascii="Monospaced" w:eastAsia="Times New Roman" w:hAnsi="Monospaced"/>
+          <w:color w:val="000000"/>
+          <w:sz w:val="27"/>
+          <w:szCs w:val="27"/>
+        </w:rPr>
+        <w:br/>
+      </w:r>
+      <w:r>
+        <w:rPr>
+          <w:rFonts w:ascii="Monospaced" w:eastAsia="Times New Roman" w:hAnsi="Monospaced"/>
+          <w:color w:val="000000"/>
+          <w:sz w:val="27"/>
+          <w:szCs w:val="27"/>
+        </w:rPr>
+        <w:br/>
+        <w:t>------ END MATRIX -----</w:t>
+      </w:r>
+      <w:r>
+        <w:rPr>
+          <w:rFonts w:eastAsia="Times New Roman"/>
+        </w:rPr>
+        <w:br/>
+        <w:t>  </w:t>
+      </w:r>
+    </w:p>
+    <w:p/>
     <w:sectPr>
       <w:pgSz w:w="12240" w:h="15840"/>
       <w:pgMar w:top="1440" w:right="1440" w:bottom="1440" w:left="1440" w:header="720" w:footer="720" w:gutter="0"/>

</xml_diff>

<commit_message>
two way moderation examples
</commit_message>
<xml_diff>
--- a/examples/mediation2.docx
+++ b/examples/mediation2.docx
@@ -166,12 +166,13 @@
       <w:r>
         <w:t xml:space="preserve"> is a guess</w:t>
       </w:r>
-      <w:bookmarkStart w:id="0" w:name="_GoBack"/>
-      <w:bookmarkEnd w:id="0"/>
     </w:p>
     <w:p/>
     <w:p>
       <w:r>
+        <w:rPr>
+          <w:noProof/>
+        </w:rPr>
         <w:lastRenderedPageBreak/>
         <w:drawing>
           <wp:inline distT="0" distB="0" distL="0" distR="0" wp14:anchorId="0E55246A" wp14:editId="0CB95CCA">
@@ -244,6 +245,9 @@
     <w:p/>
     <w:p>
       <w:r>
+        <w:rPr>
+          <w:noProof/>
+        </w:rPr>
         <w:drawing>
           <wp:inline distT="0" distB="0" distL="0" distR="0" wp14:anchorId="348EA174" wp14:editId="17586926">
             <wp:extent cx="5943600" cy="2382520"/>
@@ -337,6 +341,9 @@
     </w:p>
     <w:p>
       <w:r>
+        <w:rPr>
+          <w:noProof/>
+        </w:rPr>
         <w:lastRenderedPageBreak/>
         <w:drawing>
           <wp:inline distT="0" distB="0" distL="0" distR="0" wp14:anchorId="3898FD91" wp14:editId="604477F8">
@@ -374,6 +381,10 @@
           </wp:inline>
         </w:drawing>
       </w:r>
+    </w:p>
+    <w:p>
+      <w:bookmarkStart w:id="0" w:name="_GoBack"/>
+      <w:bookmarkEnd w:id="0"/>
     </w:p>
     <w:p>
       <w:pPr>
@@ -1258,25 +1269,7 @@
           <w:sz w:val="27"/>
           <w:szCs w:val="27"/>
         </w:rPr>
-        <w:t>(</w:t>
-      </w:r>
-      <w:r>
-        <w:rPr>
-          <w:rFonts w:ascii="Monospaced" w:eastAsia="Times New Roman" w:hAnsi="Monospaced"/>
-          <w:color w:val="000000"/>
-          <w:sz w:val="27"/>
-          <w:szCs w:val="27"/>
-        </w:rPr>
-        <w:t>3609</w:t>
-      </w:r>
-      <w:r>
-        <w:rPr>
-          <w:rFonts w:ascii="Monospaced" w:eastAsia="Times New Roman" w:hAnsi="Monospaced"/>
-          <w:color w:val="000000"/>
-          <w:sz w:val="27"/>
-          <w:szCs w:val="27"/>
-        </w:rPr>
-        <w:t xml:space="preserve">) = </w:t>
+        <w:t xml:space="preserve">(3609) = </w:t>
       </w:r>
       <w:r>
         <w:rPr>
@@ -2753,8 +2746,59 @@
           <w:szCs w:val="27"/>
         </w:rPr>
         <w:br/>
-        <w:t>          Effect     BootSE   BootLLCI   BootULCI</w:t>
-      </w:r>
+        <w:t>          Effect     </w:t>
+      </w:r>
+      <w:proofErr w:type="spellStart"/>
+      <w:r>
+        <w:rPr>
+          <w:rFonts w:ascii="Monospaced" w:eastAsia="Times New Roman" w:hAnsi="Monospaced"/>
+          <w:color w:val="000000"/>
+          <w:sz w:val="27"/>
+          <w:szCs w:val="27"/>
+        </w:rPr>
+        <w:t>BootSE</w:t>
+      </w:r>
+      <w:proofErr w:type="spellEnd"/>
+      <w:r>
+        <w:rPr>
+          <w:rFonts w:ascii="Monospaced" w:eastAsia="Times New Roman" w:hAnsi="Monospaced"/>
+          <w:color w:val="000000"/>
+          <w:sz w:val="27"/>
+          <w:szCs w:val="27"/>
+        </w:rPr>
+        <w:t>   </w:t>
+      </w:r>
+      <w:proofErr w:type="spellStart"/>
+      <w:r>
+        <w:rPr>
+          <w:rFonts w:ascii="Monospaced" w:eastAsia="Times New Roman" w:hAnsi="Monospaced"/>
+          <w:color w:val="000000"/>
+          <w:sz w:val="27"/>
+          <w:szCs w:val="27"/>
+        </w:rPr>
+        <w:t>BootLLCI</w:t>
+      </w:r>
+      <w:proofErr w:type="spellEnd"/>
+      <w:r>
+        <w:rPr>
+          <w:rFonts w:ascii="Monospaced" w:eastAsia="Times New Roman" w:hAnsi="Monospaced"/>
+          <w:color w:val="000000"/>
+          <w:sz w:val="27"/>
+          <w:szCs w:val="27"/>
+        </w:rPr>
+        <w:t>   </w:t>
+      </w:r>
+      <w:proofErr w:type="spellStart"/>
+      <w:r>
+        <w:rPr>
+          <w:rFonts w:ascii="Monospaced" w:eastAsia="Times New Roman" w:hAnsi="Monospaced"/>
+          <w:color w:val="000000"/>
+          <w:sz w:val="27"/>
+          <w:szCs w:val="27"/>
+        </w:rPr>
+        <w:t>BootULCI</w:t>
+      </w:r>
+      <w:proofErr w:type="spellEnd"/>
       <w:r>
         <w:rPr>
           <w:rFonts w:ascii="Monospaced" w:eastAsia="Times New Roman" w:hAnsi="Monospaced"/>

</xml_diff>